<commit_message>
Added software description to report
</commit_message>
<xml_diff>
--- a/MiniProject3_Circuit.docx
+++ b/MiniProject3_Circuit.docx
@@ -3435,98 +3435,994 @@
           <w:sz w:val="24"/>
           <w:szCs w:val="24"/>
         </w:rPr>
-        <w:t xml:space="preserve"> to remove noise from the </w:t>
+        <w:t xml:space="preserve"> to remove noise from the system</w:t>
+      </w:r>
+      <w:r>
+        <w:rPr>
+          <w:rFonts w:ascii="Arial" w:hAnsi="Arial" w:cs="Arial"/>
+          <w:sz w:val="24"/>
+          <w:szCs w:val="24"/>
+        </w:rPr>
+        <w:t>.</w:t>
+      </w:r>
+    </w:p>
+    <w:p>
+      <w:pPr>
+        <w:spacing w:after="0" w:line="240" w:lineRule="auto"/>
+        <w:rPr>
+          <w:rFonts w:ascii="Arial" w:hAnsi="Arial" w:cs="Arial"/>
+          <w:sz w:val="24"/>
+          <w:szCs w:val="24"/>
+        </w:rPr>
+      </w:pPr>
+    </w:p>
+    <w:p>
+      <w:pPr>
+        <w:spacing w:after="0" w:line="240" w:lineRule="auto"/>
+        <w:rPr>
+          <w:rFonts w:ascii="Arial" w:hAnsi="Arial" w:cs="Arial"/>
+          <w:sz w:val="24"/>
+          <w:szCs w:val="24"/>
+        </w:rPr>
+      </w:pPr>
+      <w:r>
+        <w:rPr>
+          <w:rFonts w:ascii="Arial" w:hAnsi="Arial" w:cs="Arial"/>
+          <w:sz w:val="24"/>
+          <w:szCs w:val="24"/>
+        </w:rPr>
+        <w:t xml:space="preserve">We implemented our design on the </w:t>
+      </w:r>
+      <w:proofErr w:type="spellStart"/>
+      <w:r>
+        <w:rPr>
+          <w:rFonts w:ascii="Arial" w:hAnsi="Arial" w:cs="Arial"/>
+          <w:sz w:val="24"/>
+          <w:szCs w:val="24"/>
+        </w:rPr>
+        <w:t>protoshield</w:t>
+      </w:r>
+      <w:proofErr w:type="spellEnd"/>
+      <w:r>
+        <w:rPr>
+          <w:rFonts w:ascii="Arial" w:hAnsi="Arial" w:cs="Arial"/>
+          <w:sz w:val="24"/>
+          <w:szCs w:val="24"/>
+        </w:rPr>
+        <w:t xml:space="preserve"> from Mini-project 2 with a combination of through-hole components and surface-mount (SMT) components as seen in Figure </w:t>
+      </w:r>
+      <w:r>
+        <w:rPr>
+          <w:rFonts w:ascii="Arial" w:hAnsi="Arial" w:cs="Arial"/>
+          <w:sz w:val="24"/>
+          <w:szCs w:val="24"/>
+        </w:rPr>
+        <w:t>04</w:t>
+      </w:r>
+      <w:r>
+        <w:rPr>
+          <w:rFonts w:ascii="Arial" w:hAnsi="Arial" w:cs="Arial"/>
+          <w:sz w:val="24"/>
+          <w:szCs w:val="24"/>
+        </w:rPr>
+        <w:t>.</w:t>
+      </w:r>
+    </w:p>
+    <w:p>
+      <w:pPr>
+        <w:spacing w:after="0" w:line="240" w:lineRule="auto"/>
+        <w:rPr>
+          <w:rFonts w:ascii="Arial" w:hAnsi="Arial" w:cs="Arial"/>
+          <w:sz w:val="24"/>
+          <w:szCs w:val="24"/>
+        </w:rPr>
+      </w:pPr>
+    </w:p>
+    <w:p>
+      <w:pPr>
+        <w:spacing w:after="0" w:line="240" w:lineRule="auto"/>
+        <w:jc w:val="center"/>
+        <w:rPr>
+          <w:rFonts w:ascii="Arial" w:hAnsi="Arial" w:cs="Arial"/>
+          <w:sz w:val="24"/>
+          <w:szCs w:val="24"/>
+        </w:rPr>
+      </w:pPr>
+      <w:r>
+        <w:rPr>
+          <w:rFonts w:ascii="Arial" w:hAnsi="Arial" w:cs="Arial"/>
+          <w:b/>
+          <w:sz w:val="24"/>
+          <w:szCs w:val="24"/>
+        </w:rPr>
+        <w:t>INSERT PIC OF PROTOBOARD</w:t>
+      </w:r>
+    </w:p>
+    <w:p>
+      <w:pPr>
+        <w:spacing w:after="0" w:line="240" w:lineRule="auto"/>
+        <w:jc w:val="center"/>
+        <w:rPr>
+          <w:rFonts w:ascii="Arial" w:hAnsi="Arial" w:cs="Arial"/>
+          <w:sz w:val="24"/>
+          <w:szCs w:val="24"/>
+        </w:rPr>
+      </w:pPr>
+      <w:r>
+        <w:rPr>
+          <w:rFonts w:ascii="Arial" w:hAnsi="Arial" w:cs="Arial"/>
+          <w:sz w:val="24"/>
+          <w:szCs w:val="24"/>
+        </w:rPr>
+        <w:t xml:space="preserve">Figure </w:t>
+      </w:r>
+      <w:r>
+        <w:rPr>
+          <w:rFonts w:ascii="Arial" w:hAnsi="Arial" w:cs="Arial"/>
+          <w:sz w:val="24"/>
+          <w:szCs w:val="24"/>
+        </w:rPr>
+        <w:t>04</w:t>
+      </w:r>
+      <w:r>
+        <w:rPr>
+          <w:rFonts w:ascii="Arial" w:hAnsi="Arial" w:cs="Arial"/>
+          <w:sz w:val="24"/>
+          <w:szCs w:val="24"/>
+        </w:rPr>
+        <w:t xml:space="preserve">: Implementation of ultrasonic circuitry on </w:t>
+      </w:r>
+      <w:proofErr w:type="spellStart"/>
+      <w:r>
+        <w:rPr>
+          <w:rFonts w:ascii="Arial" w:hAnsi="Arial" w:cs="Arial"/>
+          <w:sz w:val="24"/>
+          <w:szCs w:val="24"/>
+        </w:rPr>
+        <w:t>Elecanisms</w:t>
+      </w:r>
+      <w:proofErr w:type="spellEnd"/>
+      <w:r>
+        <w:rPr>
+          <w:rFonts w:ascii="Arial" w:hAnsi="Arial" w:cs="Arial"/>
+          <w:sz w:val="24"/>
+          <w:szCs w:val="24"/>
+        </w:rPr>
+        <w:t xml:space="preserve"> </w:t>
+      </w:r>
+      <w:proofErr w:type="spellStart"/>
+      <w:r>
+        <w:rPr>
+          <w:rFonts w:ascii="Arial" w:hAnsi="Arial" w:cs="Arial"/>
+          <w:sz w:val="24"/>
+          <w:szCs w:val="24"/>
+        </w:rPr>
+        <w:t>protoboard</w:t>
+      </w:r>
+      <w:proofErr w:type="spellEnd"/>
+    </w:p>
+    <w:p>
+      <w:pPr>
+        <w:spacing w:after="0" w:line="240" w:lineRule="auto"/>
+        <w:jc w:val="center"/>
+        <w:rPr>
+          <w:rFonts w:ascii="Arial" w:hAnsi="Arial" w:cs="Arial"/>
+          <w:sz w:val="24"/>
+          <w:szCs w:val="24"/>
+        </w:rPr>
+      </w:pPr>
+    </w:p>
+    <w:p>
+      <w:pPr>
+        <w:spacing w:after="0" w:line="240" w:lineRule="auto"/>
+        <w:rPr>
+          <w:rFonts w:ascii="Arial" w:hAnsi="Arial" w:cs="Arial"/>
+          <w:sz w:val="24"/>
+          <w:szCs w:val="24"/>
+        </w:rPr>
+      </w:pPr>
+      <w:r>
+        <w:rPr>
+          <w:rFonts w:ascii="Arial" w:hAnsi="Arial" w:cs="Arial"/>
+          <w:sz w:val="24"/>
+          <w:szCs w:val="24"/>
+          <w:u w:val="single"/>
+        </w:rPr>
+        <w:t>Software</w:t>
+      </w:r>
+    </w:p>
+    <w:p>
+      <w:pPr>
+        <w:spacing w:after="0" w:line="240" w:lineRule="auto"/>
+        <w:rPr>
+          <w:rFonts w:ascii="Arial" w:hAnsi="Arial" w:cs="Arial"/>
+          <w:sz w:val="24"/>
+          <w:szCs w:val="24"/>
+        </w:rPr>
+      </w:pPr>
+    </w:p>
+    <w:p>
+      <w:pPr>
+        <w:spacing w:after="0" w:line="240" w:lineRule="auto"/>
+        <w:rPr>
+          <w:rFonts w:ascii="Arial" w:hAnsi="Arial" w:cs="Arial"/>
+          <w:noProof/>
+          <w:sz w:val="24"/>
+          <w:szCs w:val="24"/>
+        </w:rPr>
+      </w:pPr>
+      <w:r>
+        <w:rPr>
+          <w:rFonts w:ascii="Arial" w:hAnsi="Arial" w:cs="Arial"/>
+          <w:noProof/>
+          <w:sz w:val="24"/>
+          <w:szCs w:val="24"/>
+        </w:rPr>
+        <w:t>There are two components in the software system: embedded code running on the elecanisms board and host software running on a computer.  The embedded code is written is C and the host software is written in Python.  At a high level, the code works as follows: the user initializes the system using the host software, the host software sends commands to the PIC to set servo position and ping the ultrasonic sensor via USB, the embedded code executes these commands and returns values via USB, the host software processes this data and plots it.  The following sections will explain the embedded and host software in more detail.</w:t>
+      </w:r>
+    </w:p>
+    <w:p>
+      <w:pPr>
+        <w:spacing w:after="0" w:line="240" w:lineRule="auto"/>
+        <w:rPr>
+          <w:rFonts w:ascii="Arial" w:hAnsi="Arial" w:cs="Arial"/>
+          <w:noProof/>
+          <w:sz w:val="24"/>
+          <w:szCs w:val="24"/>
+        </w:rPr>
+      </w:pPr>
+    </w:p>
+    <w:p>
+      <w:pPr>
+        <w:spacing w:after="0" w:line="240" w:lineRule="auto"/>
+        <w:rPr>
+          <w:rFonts w:ascii="Arial" w:hAnsi="Arial" w:cs="Arial"/>
+          <w:i/>
+          <w:noProof/>
+          <w:sz w:val="24"/>
+          <w:szCs w:val="24"/>
+        </w:rPr>
+      </w:pPr>
+      <w:r>
+        <w:rPr>
+          <w:rFonts w:ascii="Arial" w:hAnsi="Arial" w:cs="Arial"/>
+          <w:i/>
+          <w:noProof/>
+          <w:sz w:val="24"/>
+          <w:szCs w:val="24"/>
+        </w:rPr>
+        <w:t>Embedded Software</w:t>
+      </w:r>
+    </w:p>
+    <w:p>
+      <w:pPr>
+        <w:spacing w:after="0" w:line="240" w:lineRule="auto"/>
+        <w:rPr>
+          <w:rFonts w:ascii="Arial" w:hAnsi="Arial" w:cs="Arial"/>
+          <w:noProof/>
+          <w:sz w:val="24"/>
+          <w:szCs w:val="24"/>
+        </w:rPr>
+      </w:pPr>
+    </w:p>
+    <w:p>
+      <w:pPr>
+        <w:spacing w:after="0" w:line="240" w:lineRule="auto"/>
+        <w:rPr>
+          <w:rFonts w:ascii="Arial" w:hAnsi="Arial" w:cs="Arial"/>
+          <w:noProof/>
+          <w:sz w:val="24"/>
+          <w:szCs w:val="24"/>
+        </w:rPr>
+      </w:pPr>
+      <w:r>
+        <w:rPr>
+          <w:rFonts w:ascii="Arial" w:hAnsi="Arial" w:cs="Arial"/>
+          <w:noProof/>
+          <w:sz w:val="24"/>
+          <w:szCs w:val="24"/>
+        </w:rPr>
+        <w:t>The embedded software is very similar to that written for MiniProject 2, except for the addition of the ping ultrasonic behavior.  This behavior creates the ultrasonic ping</w:t>
+      </w:r>
+      <w:r>
+        <w:rPr>
+          <w:rFonts w:ascii="Arial" w:hAnsi="Arial" w:cs="Arial"/>
+          <w:noProof/>
+          <w:sz w:val="24"/>
+          <w:szCs w:val="24"/>
+        </w:rPr>
+        <w:t xml:space="preserve"> and </w:t>
+      </w:r>
+      <w:r>
+        <w:rPr>
+          <w:rFonts w:ascii="Arial" w:hAnsi="Arial" w:cs="Arial"/>
+          <w:noProof/>
+          <w:sz w:val="24"/>
+          <w:szCs w:val="24"/>
+        </w:rPr>
+        <w:lastRenderedPageBreak/>
+        <w:t xml:space="preserve">measures the time it takes for the signal </w:t>
+      </w:r>
+      <w:r>
+        <w:rPr>
+          <w:rFonts w:ascii="Arial" w:hAnsi="Arial" w:cs="Arial"/>
+          <w:noProof/>
+          <w:sz w:val="24"/>
+          <w:szCs w:val="24"/>
+        </w:rPr>
+        <w:t xml:space="preserve">to return.  To create the ultrasonic ping, we used the oc module to generate a 40 kHz PWM signal.  The pulse time of signal was set using a while loop – we set the PWM signal to a duty cycle of 50%, waited for a timer set to 500 microseconds to overflow, then set the duty cycle to 0%.  Ideally, we would then be able to start looking for a return signal.  However, we observed a significant amount of crosstalk between the transmitter and reciever.  Our solution for this was to wait a fixed period of time after the pulse ended before looking for a received signal.  This was implemented by counting the timer ticks the pulse was on, then waiting 4x the pulse time after the pulse before </w:t>
+      </w:r>
+      <w:r>
+        <w:rPr>
+          <w:rFonts w:ascii="Arial" w:hAnsi="Arial" w:cs="Arial"/>
+          <w:noProof/>
+          <w:sz w:val="24"/>
+          <w:szCs w:val="24"/>
+        </w:rPr>
+        <w:t>looking for a receive signal.  There are two important notes about this.  The first is that timer ticks was chosen over timer time because timer time had inconsistant behavior.  Our assumption is that this behavior happened because the PIC does not have float support and timer time is a float.  The second note is that this wait effectively sets a minimum measureable distance.  Any distance less than that will be ignored in our implementation.</w:t>
+      </w:r>
+    </w:p>
+    <w:p>
+      <w:pPr>
+        <w:spacing w:after="0" w:line="240" w:lineRule="auto"/>
+        <w:rPr>
+          <w:rFonts w:ascii="Arial" w:hAnsi="Arial" w:cs="Arial"/>
+          <w:noProof/>
+          <w:sz w:val="24"/>
+          <w:szCs w:val="24"/>
+        </w:rPr>
+      </w:pPr>
+    </w:p>
+    <w:p>
+      <w:pPr>
+        <w:spacing w:after="0" w:line="240" w:lineRule="auto"/>
+        <w:rPr>
+          <w:rFonts w:ascii="Arial" w:hAnsi="Arial" w:cs="Arial"/>
+          <w:noProof/>
+          <w:sz w:val="24"/>
+          <w:szCs w:val="24"/>
+        </w:rPr>
+      </w:pPr>
+      <w:r>
+        <w:rPr>
+          <w:rFonts w:ascii="Arial" w:hAnsi="Arial" w:cs="Arial"/>
+          <w:noProof/>
+          <w:sz w:val="24"/>
+          <w:szCs w:val="24"/>
+        </w:rPr>
+        <w:t xml:space="preserve">Once the code delayed for an appropriate amount of time, it enters a while loop and waits for a receive signal.  There are three possible outcomes to this: a signal is received in t &lt; overflow time, a signal is received in t &gt; overflow time, and a signal is never received.  In our initial code, there was no differentiation between the first two cases.  This led to a number of problems were farther distances appeared closer.  To account for overflow, we created an overflow counter which tracks the number of overflows.  In the event a return signal is never received, we implemented a timeout functionality.  Due the previously mentioned problems surround timer time, we used an alernate method of tracking elasped time rather than timer time.  Specificially, we waited for 20 timer overflows to occur before determining there was no return signal.  </w:t>
+      </w:r>
+    </w:p>
+    <w:p>
+      <w:pPr>
+        <w:spacing w:after="0" w:line="240" w:lineRule="auto"/>
+        <w:rPr>
+          <w:rFonts w:ascii="Arial" w:hAnsi="Arial" w:cs="Arial"/>
+          <w:noProof/>
+          <w:sz w:val="24"/>
+          <w:szCs w:val="24"/>
+        </w:rPr>
+      </w:pPr>
+    </w:p>
+    <w:p>
+      <w:pPr>
+        <w:spacing w:after="0" w:line="240" w:lineRule="auto"/>
+        <w:rPr>
+          <w:rFonts w:ascii="Arial" w:hAnsi="Arial" w:cs="Arial"/>
+          <w:noProof/>
+          <w:sz w:val="24"/>
+          <w:szCs w:val="24"/>
+        </w:rPr>
+      </w:pPr>
+      <w:r>
+        <w:rPr>
+          <w:rFonts w:ascii="Arial" w:hAnsi="Arial" w:cs="Arial"/>
+          <w:noProof/>
+          <w:sz w:val="24"/>
+          <w:szCs w:val="24"/>
+        </w:rPr>
+        <w:t>Once a signal has been receieved (or not), the time of flight (measured in ticks) and number of overflows is written via USB to the computer using code identical to that implemnted for the provided get_vals behavior.</w:t>
+      </w:r>
+    </w:p>
+    <w:p>
+      <w:pPr>
+        <w:spacing w:after="0" w:line="240" w:lineRule="auto"/>
+        <w:rPr>
+          <w:rFonts w:ascii="Arial" w:hAnsi="Arial" w:cs="Arial"/>
+          <w:noProof/>
+          <w:sz w:val="24"/>
+          <w:szCs w:val="24"/>
+        </w:rPr>
+      </w:pPr>
+    </w:p>
+    <w:p>
+      <w:pPr>
+        <w:spacing w:after="0" w:line="240" w:lineRule="auto"/>
+        <w:rPr>
+          <w:rFonts w:ascii="Arial" w:hAnsi="Arial" w:cs="Arial"/>
+          <w:i/>
+          <w:noProof/>
+          <w:sz w:val="24"/>
+          <w:szCs w:val="24"/>
+        </w:rPr>
+      </w:pPr>
+      <w:r>
+        <w:rPr>
+          <w:rFonts w:ascii="Arial" w:hAnsi="Arial" w:cs="Arial"/>
+          <w:i/>
+          <w:noProof/>
+          <w:sz w:val="24"/>
+          <w:szCs w:val="24"/>
+        </w:rPr>
+        <w:t>Host Software</w:t>
+      </w:r>
+    </w:p>
+    <w:p>
+      <w:pPr>
+        <w:spacing w:after="0" w:line="240" w:lineRule="auto"/>
+        <w:rPr>
+          <w:rFonts w:ascii="Arial" w:hAnsi="Arial" w:cs="Arial"/>
+          <w:i/>
+          <w:noProof/>
+          <w:sz w:val="24"/>
+          <w:szCs w:val="24"/>
+        </w:rPr>
+      </w:pPr>
+    </w:p>
+    <w:p>
+      <w:pPr>
+        <w:spacing w:after="0" w:line="240" w:lineRule="auto"/>
+        <w:rPr>
+          <w:rFonts w:ascii="Arial" w:hAnsi="Arial" w:cs="Arial"/>
+          <w:noProof/>
+          <w:sz w:val="24"/>
+          <w:szCs w:val="24"/>
+        </w:rPr>
+      </w:pPr>
+      <w:r>
+        <w:rPr>
+          <w:rFonts w:ascii="Arial" w:hAnsi="Arial" w:cs="Arial"/>
+          <w:noProof/>
+          <w:sz w:val="24"/>
+          <w:szCs w:val="24"/>
+        </w:rPr>
+        <w:t>The primary functionality of the host software is to write and receive data to/from the elecanisms board.  However, there is a substantial amount of supporting code that ended up comprising most of the host software.  This mostly includes calibration and plotting.</w:t>
+      </w:r>
+    </w:p>
+    <w:p>
+      <w:pPr>
+        <w:spacing w:after="0" w:line="240" w:lineRule="auto"/>
+        <w:rPr>
+          <w:rFonts w:ascii="Arial" w:hAnsi="Arial" w:cs="Arial"/>
+          <w:noProof/>
+          <w:sz w:val="24"/>
+          <w:szCs w:val="24"/>
+        </w:rPr>
+      </w:pPr>
+    </w:p>
+    <w:p>
+      <w:pPr>
+        <w:spacing w:after="0" w:line="240" w:lineRule="auto"/>
+        <w:rPr>
+          <w:rFonts w:ascii="Arial" w:hAnsi="Arial" w:cs="Arial"/>
+          <w:noProof/>
+          <w:sz w:val="24"/>
+          <w:szCs w:val="24"/>
+        </w:rPr>
+      </w:pPr>
+      <w:r>
+        <w:rPr>
+          <w:rFonts w:ascii="Arial" w:hAnsi="Arial" w:cs="Arial"/>
+          <w:noProof/>
+          <w:sz w:val="24"/>
+          <w:szCs w:val="24"/>
+        </w:rPr>
+        <w:t>The calibration code is used to relate time of flight to measured distance.  This is accomplished by measuring the time of flight at a number of distances and calculating the average speed. Specifically, we used 15 logarithmically spaced distances ranging from 30cm to 200cm.  The calibration curve resulting from this is shown in Figure 04.</w:t>
+      </w:r>
+      <w:r>
+        <w:rPr>
+          <w:rFonts w:ascii="Arial" w:hAnsi="Arial" w:cs="Arial"/>
+          <w:noProof/>
+          <w:sz w:val="24"/>
+          <w:szCs w:val="24"/>
+        </w:rPr>
+        <w:t xml:space="preserve">  Using this method, we calculated the speed of the signal (the speed of sound) to be 0.0011 cm/tick.</w:t>
+      </w:r>
+    </w:p>
+    <w:p>
+      <w:pPr>
+        <w:spacing w:after="0" w:line="240" w:lineRule="auto"/>
+        <w:jc w:val="center"/>
+        <w:rPr>
+          <w:rFonts w:ascii="Arial" w:hAnsi="Arial" w:cs="Arial"/>
+          <w:noProof/>
+          <w:sz w:val="24"/>
+          <w:szCs w:val="24"/>
+        </w:rPr>
+      </w:pPr>
+      <w:r>
+        <w:rPr>
+          <w:rFonts w:ascii="Arial" w:hAnsi="Arial" w:cs="Arial"/>
+          <w:noProof/>
+          <w:sz w:val="24"/>
+          <w:szCs w:val="24"/>
+        </w:rPr>
+        <w:lastRenderedPageBreak/>
+        <w:drawing>
+          <wp:inline distT="0" distB="0" distL="0" distR="0" wp14:anchorId="49A82662" wp14:editId="52D54D1A">
+            <wp:extent cx="5934075" cy="3228975"/>
+            <wp:effectExtent l="0" t="0" r="9525" b="9525"/>
+            <wp:docPr id="3" name="Picture 3" descr="C:\Users\aerdheim\Documents\ClassWork\Elecanisms\MiniProject3_Ultrasonic\CalibrationCurve.png"/>
+            <wp:cNvGraphicFramePr>
+              <a:graphicFrameLocks xmlns:a="http://schemas.openxmlformats.org/drawingml/2006/main" noChangeAspect="1"/>
+            </wp:cNvGraphicFramePr>
+            <a:graphic xmlns:a="http://schemas.openxmlformats.org/drawingml/2006/main">
+              <a:graphicData uri="http://schemas.openxmlformats.org/drawingml/2006/picture">
+                <pic:pic xmlns:pic="http://schemas.openxmlformats.org/drawingml/2006/picture">
+                  <pic:nvPicPr>
+                    <pic:cNvPr id="0" name="Picture 1" descr="C:\Users\aerdheim\Documents\ClassWork\Elecanisms\MiniProject3_Ultrasonic\CalibrationCurve.png"/>
+                    <pic:cNvPicPr>
+                      <a:picLocks noChangeAspect="1" noChangeArrowheads="1"/>
+                    </pic:cNvPicPr>
+                  </pic:nvPicPr>
+                  <pic:blipFill>
+                    <a:blip r:embed="rId9" cstate="print">
+                      <a:extLst>
+                        <a:ext uri="{28A0092B-C50C-407E-A947-70E740481C1C}">
+                          <a14:useLocalDpi xmlns:a14="http://schemas.microsoft.com/office/drawing/2010/main" val="0"/>
+                        </a:ext>
+                      </a:extLst>
+                    </a:blip>
+                    <a:srcRect/>
+                    <a:stretch>
+                      <a:fillRect/>
+                    </a:stretch>
+                  </pic:blipFill>
+                  <pic:spPr bwMode="auto">
+                    <a:xfrm>
+                      <a:off x="0" y="0"/>
+                      <a:ext cx="5934075" cy="3228975"/>
+                    </a:xfrm>
+                    <a:prstGeom prst="rect">
+                      <a:avLst/>
+                    </a:prstGeom>
+                    <a:noFill/>
+                    <a:ln>
+                      <a:noFill/>
+                    </a:ln>
+                  </pic:spPr>
+                </pic:pic>
+              </a:graphicData>
+            </a:graphic>
+          </wp:inline>
+        </w:drawing>
+      </w:r>
+    </w:p>
+    <w:p>
+      <w:pPr>
+        <w:spacing w:after="0" w:line="240" w:lineRule="auto"/>
+        <w:jc w:val="center"/>
+        <w:rPr>
+          <w:rFonts w:ascii="Arial" w:hAnsi="Arial" w:cs="Arial"/>
+          <w:noProof/>
+          <w:sz w:val="24"/>
+          <w:szCs w:val="24"/>
+        </w:rPr>
+      </w:pPr>
+      <w:r>
+        <w:rPr>
+          <w:rFonts w:ascii="Arial" w:hAnsi="Arial" w:cs="Arial"/>
+          <w:noProof/>
+          <w:sz w:val="24"/>
+          <w:szCs w:val="24"/>
+        </w:rPr>
+        <w:t>Figure 04: Calibration curve for ultrasonic range finder.  The slope of the linear regression is the measured speed of sound in cm/tick.</w:t>
+      </w:r>
+    </w:p>
+    <w:p>
+      <w:pPr>
+        <w:spacing w:after="0" w:line="240" w:lineRule="auto"/>
+        <w:jc w:val="center"/>
+        <w:rPr>
+          <w:rFonts w:ascii="Arial" w:hAnsi="Arial" w:cs="Arial"/>
+          <w:noProof/>
+          <w:sz w:val="24"/>
+          <w:szCs w:val="24"/>
+        </w:rPr>
+      </w:pPr>
+    </w:p>
+    <w:p>
+      <w:pPr>
+        <w:spacing w:after="0" w:line="240" w:lineRule="auto"/>
+        <w:rPr>
+          <w:rFonts w:ascii="Arial" w:hAnsi="Arial" w:cs="Arial"/>
+          <w:noProof/>
+          <w:sz w:val="24"/>
+          <w:szCs w:val="24"/>
+        </w:rPr>
+      </w:pPr>
+      <w:r>
+        <w:rPr>
+          <w:rFonts w:ascii="Arial" w:hAnsi="Arial" w:cs="Arial"/>
+          <w:noProof/>
+          <w:sz w:val="24"/>
+          <w:szCs w:val="24"/>
+        </w:rPr>
+        <w:t>Once calibrated, the main host loop is run.  This consists of sending command to move the servo and sending/receiving signals from the ultrasonic sensor.  The time of flight received is converted to a measured distance using the previously measured signal speed.</w:t>
+      </w:r>
+    </w:p>
+    <w:p>
+      <w:pPr>
+        <w:spacing w:after="0" w:line="240" w:lineRule="auto"/>
+        <w:rPr>
+          <w:rFonts w:ascii="Arial" w:hAnsi="Arial" w:cs="Arial"/>
+          <w:noProof/>
+          <w:sz w:val="24"/>
+          <w:szCs w:val="24"/>
+        </w:rPr>
+      </w:pPr>
+    </w:p>
+    <w:p>
+      <w:pPr>
+        <w:spacing w:after="0" w:line="240" w:lineRule="auto"/>
+        <w:rPr>
+          <w:rFonts w:ascii="Arial" w:hAnsi="Arial" w:cs="Arial"/>
+          <w:noProof/>
+          <w:sz w:val="24"/>
+          <w:szCs w:val="24"/>
+        </w:rPr>
+      </w:pPr>
+      <w:r>
+        <w:rPr>
+          <w:rFonts w:ascii="Arial" w:hAnsi="Arial" w:cs="Arial"/>
+          <w:noProof/>
+          <w:sz w:val="24"/>
+          <w:szCs w:val="24"/>
+        </w:rPr>
+        <w:t xml:space="preserve">At this point, the sensor data exists in spherical coordinates: the servo angles and measured distance.  In order to visualize the </w:t>
+      </w:r>
+      <w:r>
+        <w:rPr>
+          <w:rFonts w:ascii="Arial" w:hAnsi="Arial" w:cs="Arial"/>
+          <w:noProof/>
+          <w:sz w:val="24"/>
+          <w:szCs w:val="24"/>
+        </w:rPr>
+        <w:t>data, this data is converted to cartesian coordinates using the following equations.  Note that these equations have been shifted 90° to account for the tilt servo angle being with relation to the horizontal plane rather than vertical.</w:t>
+      </w:r>
+    </w:p>
+    <w:p>
+      <w:pPr>
+        <w:spacing w:after="0" w:line="240" w:lineRule="auto"/>
+        <w:rPr>
+          <w:rFonts w:ascii="Arial" w:eastAsiaTheme="minorEastAsia" w:hAnsi="Arial" w:cs="Arial"/>
+          <w:noProof/>
+          <w:sz w:val="24"/>
+          <w:szCs w:val="24"/>
+        </w:rPr>
+      </w:pPr>
+      <m:oMathPara>
+        <m:oMath>
+          <m:r>
+            <w:rPr>
+              <w:rFonts w:ascii="Cambria Math" w:hAnsi="Cambria Math" w:cs="Arial"/>
+              <w:noProof/>
+              <w:sz w:val="24"/>
+              <w:szCs w:val="24"/>
+            </w:rPr>
+            <m:t>X=d</m:t>
+          </m:r>
+          <m:func>
+            <m:funcPr>
+              <m:ctrlPr>
+                <w:rPr>
+                  <w:rFonts w:ascii="Cambria Math" w:hAnsi="Cambria Math" w:cs="Arial"/>
+                  <w:noProof/>
+                  <w:sz w:val="24"/>
+                  <w:szCs w:val="24"/>
+                </w:rPr>
+              </m:ctrlPr>
+            </m:funcPr>
+            <m:fName>
+              <m:func>
+                <m:funcPr>
+                  <m:ctrlPr>
+                    <w:rPr>
+                      <w:rFonts w:ascii="Cambria Math" w:hAnsi="Cambria Math" w:cs="Arial"/>
+                      <w:noProof/>
+                      <w:sz w:val="24"/>
+                      <w:szCs w:val="24"/>
+                    </w:rPr>
+                  </m:ctrlPr>
+                </m:funcPr>
+                <m:fName>
+                  <m:r>
+                    <m:rPr>
+                      <m:sty m:val="p"/>
+                    </m:rPr>
+                    <w:rPr>
+                      <w:rFonts w:ascii="Cambria Math" w:hAnsi="Cambria Math" w:cs="Arial"/>
+                      <w:noProof/>
+                      <w:sz w:val="24"/>
+                      <w:szCs w:val="24"/>
+                    </w:rPr>
+                    <m:t>cos</m:t>
+                  </m:r>
+                </m:fName>
+                <m:e>
+                  <m:r>
+                    <w:rPr>
+                      <w:rFonts w:ascii="Cambria Math" w:hAnsi="Cambria Math" w:cs="Arial"/>
+                      <w:noProof/>
+                      <w:sz w:val="24"/>
+                      <w:szCs w:val="24"/>
+                    </w:rPr>
+                    <m:t>θ</m:t>
+                  </m:r>
+                </m:e>
+              </m:func>
+            </m:fName>
+            <m:e>
+              <m:func>
+                <m:funcPr>
+                  <m:ctrlPr>
+                    <w:rPr>
+                      <w:rFonts w:ascii="Cambria Math" w:hAnsi="Cambria Math" w:cs="Arial"/>
+                      <w:i/>
+                      <w:noProof/>
+                      <w:sz w:val="24"/>
+                      <w:szCs w:val="24"/>
+                    </w:rPr>
+                  </m:ctrlPr>
+                </m:funcPr>
+                <m:fName>
+                  <m:r>
+                    <m:rPr>
+                      <m:sty m:val="p"/>
+                    </m:rPr>
+                    <w:rPr>
+                      <w:rFonts w:ascii="Cambria Math" w:hAnsi="Cambria Math" w:cs="Arial"/>
+                      <w:noProof/>
+                      <w:sz w:val="24"/>
+                      <w:szCs w:val="24"/>
+                    </w:rPr>
+                    <m:t>cos</m:t>
+                  </m:r>
+                </m:fName>
+                <m:e>
+                  <m:r>
+                    <w:rPr>
+                      <w:rFonts w:ascii="Cambria Math" w:hAnsi="Cambria Math" w:cs="Arial"/>
+                      <w:noProof/>
+                      <w:sz w:val="24"/>
+                      <w:szCs w:val="24"/>
+                    </w:rPr>
+                    <m:t>∅</m:t>
+                  </m:r>
+                </m:e>
+              </m:func>
+            </m:e>
+          </m:func>
+        </m:oMath>
+      </m:oMathPara>
+    </w:p>
+    <w:p>
+      <w:pPr>
+        <w:spacing w:after="0" w:line="240" w:lineRule="auto"/>
+        <w:rPr>
+          <w:rFonts w:ascii="Arial" w:eastAsiaTheme="minorEastAsia" w:hAnsi="Arial" w:cs="Arial"/>
+          <w:noProof/>
+          <w:sz w:val="24"/>
+          <w:szCs w:val="24"/>
+        </w:rPr>
+      </w:pPr>
+      <m:oMathPara>
+        <m:oMath>
+          <m:r>
+            <w:rPr>
+              <w:rFonts w:ascii="Cambria Math" w:hAnsi="Cambria Math" w:cs="Arial"/>
+              <w:noProof/>
+              <w:sz w:val="24"/>
+              <w:szCs w:val="24"/>
+            </w:rPr>
+            <m:t>Y</m:t>
+          </m:r>
+          <m:r>
+            <w:rPr>
+              <w:rFonts w:ascii="Cambria Math" w:hAnsi="Cambria Math" w:cs="Arial"/>
+              <w:noProof/>
+              <w:sz w:val="24"/>
+              <w:szCs w:val="24"/>
+            </w:rPr>
+            <m:t>=d</m:t>
+          </m:r>
+          <m:func>
+            <m:funcPr>
+              <m:ctrlPr>
+                <w:rPr>
+                  <w:rFonts w:ascii="Cambria Math" w:hAnsi="Cambria Math" w:cs="Arial"/>
+                  <w:noProof/>
+                  <w:sz w:val="24"/>
+                  <w:szCs w:val="24"/>
+                </w:rPr>
+              </m:ctrlPr>
+            </m:funcPr>
+            <m:fName>
+              <m:r>
+                <m:rPr>
+                  <m:sty m:val="p"/>
+                </m:rPr>
+                <w:rPr>
+                  <w:rFonts w:ascii="Cambria Math" w:hAnsi="Cambria Math" w:cs="Arial"/>
+                  <w:noProof/>
+                  <w:sz w:val="24"/>
+                  <w:szCs w:val="24"/>
+                </w:rPr>
+                <m:t>sin</m:t>
+              </m:r>
+            </m:fName>
+            <m:e>
+              <m:r>
+                <w:rPr>
+                  <w:rFonts w:ascii="Cambria Math" w:hAnsi="Cambria Math" w:cs="Arial"/>
+                  <w:noProof/>
+                  <w:sz w:val="24"/>
+                  <w:szCs w:val="24"/>
+                </w:rPr>
+                <m:t>θ</m:t>
+              </m:r>
+              <m:func>
+                <m:funcPr>
+                  <m:ctrlPr>
+                    <w:rPr>
+                      <w:rFonts w:ascii="Cambria Math" w:hAnsi="Cambria Math" w:cs="Arial"/>
+                      <w:i/>
+                      <w:noProof/>
+                      <w:sz w:val="24"/>
+                      <w:szCs w:val="24"/>
+                    </w:rPr>
+                  </m:ctrlPr>
+                </m:funcPr>
+                <m:fName>
+                  <m:r>
+                    <m:rPr>
+                      <m:sty m:val="p"/>
+                    </m:rPr>
+                    <w:rPr>
+                      <w:rFonts w:ascii="Cambria Math" w:hAnsi="Cambria Math" w:cs="Arial"/>
+                      <w:noProof/>
+                      <w:sz w:val="24"/>
+                      <w:szCs w:val="24"/>
+                    </w:rPr>
+                    <m:t>cos</m:t>
+                  </m:r>
+                </m:fName>
+                <m:e>
+                  <m:r>
+                    <w:rPr>
+                      <w:rFonts w:ascii="Cambria Math" w:hAnsi="Cambria Math" w:cs="Arial"/>
+                      <w:noProof/>
+                      <w:sz w:val="24"/>
+                      <w:szCs w:val="24"/>
+                    </w:rPr>
+                    <m:t>∅</m:t>
+                  </m:r>
+                </m:e>
+              </m:func>
+            </m:e>
+          </m:func>
+        </m:oMath>
+      </m:oMathPara>
+    </w:p>
+    <w:p>
+      <w:pPr>
+        <w:spacing w:after="0" w:line="240" w:lineRule="auto"/>
+        <w:rPr>
+          <w:rFonts w:ascii="Arial" w:eastAsiaTheme="minorEastAsia" w:hAnsi="Arial" w:cs="Arial"/>
+          <w:noProof/>
+          <w:sz w:val="24"/>
+          <w:szCs w:val="24"/>
+        </w:rPr>
+      </w:pPr>
+      <m:oMathPara>
+        <m:oMath>
+          <m:r>
+            <w:rPr>
+              <w:rFonts w:ascii="Cambria Math" w:hAnsi="Cambria Math" w:cs="Arial"/>
+              <w:noProof/>
+              <w:sz w:val="24"/>
+              <w:szCs w:val="24"/>
+            </w:rPr>
+            <m:t>Z</m:t>
+          </m:r>
+          <m:r>
+            <w:rPr>
+              <w:rFonts w:ascii="Cambria Math" w:hAnsi="Cambria Math" w:cs="Arial"/>
+              <w:noProof/>
+              <w:sz w:val="24"/>
+              <w:szCs w:val="24"/>
+            </w:rPr>
+            <m:t>=d</m:t>
+          </m:r>
+          <m:func>
+            <m:funcPr>
+              <m:ctrlPr>
+                <w:rPr>
+                  <w:rFonts w:ascii="Cambria Math" w:hAnsi="Cambria Math" w:cs="Arial"/>
+                  <w:noProof/>
+                  <w:sz w:val="24"/>
+                  <w:szCs w:val="24"/>
+                </w:rPr>
+              </m:ctrlPr>
+            </m:funcPr>
+            <m:fName>
+              <m:r>
+                <m:rPr>
+                  <m:sty m:val="p"/>
+                </m:rPr>
+                <w:rPr>
+                  <w:rFonts w:ascii="Cambria Math" w:hAnsi="Cambria Math" w:cs="Arial"/>
+                  <w:noProof/>
+                  <w:sz w:val="24"/>
+                  <w:szCs w:val="24"/>
+                </w:rPr>
+                <m:t>sin</m:t>
+              </m:r>
+            </m:fName>
+            <m:e>
+              <m:r>
+                <w:rPr>
+                  <w:rFonts w:ascii="Cambria Math" w:hAnsi="Cambria Math" w:cs="Arial"/>
+                  <w:noProof/>
+                  <w:sz w:val="24"/>
+                  <w:szCs w:val="24"/>
+                </w:rPr>
+                <m:t>∅</m:t>
+              </m:r>
+            </m:e>
+          </m:func>
+        </m:oMath>
+      </m:oMathPara>
+    </w:p>
+    <w:p>
+      <w:pPr>
+        <w:spacing w:after="0" w:line="240" w:lineRule="auto"/>
+        <w:rPr>
+          <w:rFonts w:ascii="Arial" w:hAnsi="Arial" w:cs="Arial"/>
+          <w:noProof/>
+          <w:sz w:val="24"/>
+          <w:szCs w:val="24"/>
+        </w:rPr>
+      </w:pPr>
+      <w:r>
+        <w:rPr>
+          <w:rFonts w:ascii="Arial" w:hAnsi="Arial" w:cs="Arial"/>
+          <w:noProof/>
+          <w:sz w:val="24"/>
+          <w:szCs w:val="24"/>
+        </w:rPr>
+        <w:t>To visualize this data, a simple 3D point cloud i</w:t>
+      </w:r>
+      <w:r>
+        <w:rPr>
+          <w:rFonts w:ascii="Arial" w:hAnsi="Arial" w:cs="Arial"/>
+          <w:noProof/>
+          <w:sz w:val="24"/>
+          <w:szCs w:val="24"/>
+        </w:rPr>
+        <w:t>s created using a matplo</w:t>
       </w:r>
       <w:bookmarkStart w:id="0" w:name="_GoBack"/>
       <w:bookmarkEnd w:id="0"/>
       <w:r>
         <w:rPr>
           <w:rFonts w:ascii="Arial" w:hAnsi="Arial" w:cs="Arial"/>
-          <w:sz w:val="24"/>
-          <w:szCs w:val="24"/>
-        </w:rPr>
-        <w:t>system</w:t>
-      </w:r>
-      <w:r>
-        <w:rPr>
-          <w:rFonts w:ascii="Arial" w:hAnsi="Arial" w:cs="Arial"/>
-          <w:sz w:val="24"/>
-          <w:szCs w:val="24"/>
-        </w:rPr>
-        <w:t>.</w:t>
-      </w:r>
-    </w:p>
-    <w:p>
-      <w:pPr>
-        <w:spacing w:after="0" w:line="240" w:lineRule="auto"/>
-        <w:rPr>
-          <w:rFonts w:ascii="Arial" w:hAnsi="Arial" w:cs="Arial"/>
-          <w:sz w:val="24"/>
-          <w:szCs w:val="24"/>
-        </w:rPr>
-      </w:pPr>
-    </w:p>
-    <w:p>
-      <w:pPr>
-        <w:spacing w:after="0" w:line="240" w:lineRule="auto"/>
-        <w:rPr>
-          <w:rFonts w:ascii="Arial" w:hAnsi="Arial" w:cs="Arial"/>
-          <w:sz w:val="24"/>
-          <w:szCs w:val="24"/>
-        </w:rPr>
-      </w:pPr>
-      <w:r>
-        <w:rPr>
-          <w:rFonts w:ascii="Arial" w:hAnsi="Arial" w:cs="Arial"/>
-          <w:sz w:val="24"/>
-          <w:szCs w:val="24"/>
-        </w:rPr>
-        <w:t xml:space="preserve">We implemented our design on the </w:t>
-      </w:r>
-      <w:proofErr w:type="spellStart"/>
-      <w:r>
-        <w:rPr>
-          <w:rFonts w:ascii="Arial" w:hAnsi="Arial" w:cs="Arial"/>
-          <w:sz w:val="24"/>
-          <w:szCs w:val="24"/>
-        </w:rPr>
-        <w:t>protoshield</w:t>
-      </w:r>
-      <w:proofErr w:type="spellEnd"/>
-      <w:r>
-        <w:rPr>
-          <w:rFonts w:ascii="Arial" w:hAnsi="Arial" w:cs="Arial"/>
-          <w:sz w:val="24"/>
-          <w:szCs w:val="24"/>
-        </w:rPr>
-        <w:t xml:space="preserve"> from Mini-project 2 with a combination of through-hole components and surface-mount (SMT) components as seen in Figure </w:t>
-      </w:r>
-      <w:r>
-        <w:rPr>
-          <w:rFonts w:ascii="Arial" w:hAnsi="Arial" w:cs="Arial"/>
-          <w:sz w:val="24"/>
-          <w:szCs w:val="24"/>
-        </w:rPr>
-        <w:t>04</w:t>
-      </w:r>
-      <w:r>
-        <w:rPr>
-          <w:rFonts w:ascii="Arial" w:hAnsi="Arial" w:cs="Arial"/>
-          <w:sz w:val="24"/>
-          <w:szCs w:val="24"/>
-        </w:rPr>
-        <w:t>.</w:t>
-      </w:r>
-    </w:p>
-    <w:p>
-      <w:pPr>
-        <w:spacing w:after="0" w:line="240" w:lineRule="auto"/>
-        <w:rPr>
-          <w:rFonts w:ascii="Arial" w:hAnsi="Arial" w:cs="Arial"/>
-          <w:sz w:val="24"/>
-          <w:szCs w:val="24"/>
-        </w:rPr>
-      </w:pPr>
+          <w:noProof/>
+          <w:sz w:val="24"/>
+          <w:szCs w:val="24"/>
+        </w:rPr>
+        <w:t>blib 3D scatter plot.  The code makes use of matplotlib animation to visualize the data in realtime.  An example of a point cloud can be seen in Figure 05.</w:t>
+      </w:r>
     </w:p>
     <w:p>
       <w:pPr>
@@ -3534,18 +4430,64 @@
         <w:jc w:val="center"/>
         <w:rPr>
           <w:rFonts w:ascii="Arial" w:hAnsi="Arial" w:cs="Arial"/>
-          <w:sz w:val="24"/>
-          <w:szCs w:val="24"/>
-        </w:rPr>
-      </w:pPr>
-      <w:r>
-        <w:rPr>
-          <w:rFonts w:ascii="Arial" w:hAnsi="Arial" w:cs="Arial"/>
-          <w:b/>
-          <w:sz w:val="24"/>
-          <w:szCs w:val="24"/>
-        </w:rPr>
-        <w:t>INSERT PIC OF PROTOBOARD</w:t>
+          <w:noProof/>
+          <w:sz w:val="24"/>
+          <w:szCs w:val="24"/>
+        </w:rPr>
+      </w:pPr>
+    </w:p>
+    <w:p>
+      <w:pPr>
+        <w:spacing w:after="0" w:line="240" w:lineRule="auto"/>
+        <w:rPr>
+          <w:rFonts w:ascii="Arial" w:hAnsi="Arial" w:cs="Arial"/>
+          <w:noProof/>
+          <w:sz w:val="24"/>
+          <w:szCs w:val="24"/>
+          <w:u w:val="single"/>
+        </w:rPr>
+      </w:pPr>
+      <w:r>
+        <w:rPr>
+          <w:rFonts w:ascii="Arial" w:hAnsi="Arial" w:cs="Arial"/>
+          <w:noProof/>
+          <w:sz w:val="24"/>
+          <w:szCs w:val="24"/>
+          <w:u w:val="single"/>
+        </w:rPr>
+        <w:t>Final Performance</w:t>
+      </w:r>
+    </w:p>
+    <w:p>
+      <w:pPr>
+        <w:spacing w:after="0" w:line="240" w:lineRule="auto"/>
+        <w:rPr>
+          <w:rFonts w:ascii="Arial" w:hAnsi="Arial" w:cs="Arial"/>
+          <w:noProof/>
+          <w:sz w:val="24"/>
+          <w:szCs w:val="24"/>
+          <w:u w:val="single"/>
+        </w:rPr>
+      </w:pPr>
+    </w:p>
+    <w:p>
+      <w:pPr>
+        <w:spacing w:after="0" w:line="240" w:lineRule="auto"/>
+        <w:rPr>
+          <w:rFonts w:ascii="Arial" w:hAnsi="Arial" w:cs="Arial"/>
+          <w:noProof/>
+          <w:sz w:val="24"/>
+          <w:szCs w:val="24"/>
+        </w:rPr>
+      </w:pPr>
+      <w:r>
+        <w:rPr>
+          <w:rFonts w:ascii="Arial" w:hAnsi="Arial" w:cs="Arial"/>
+          <w:noProof/>
+          <w:sz w:val="24"/>
+          <w:szCs w:val="24"/>
+        </w:rPr>
+        <w:t>Using the circuit and software design presented in this report, we were able to create a simple ultrasonic range finder capable of mapping the area around it.  One such map is shown below in Figure 05.</w:t>
       </w:r>
     </w:p>
     <w:p>
@@ -3554,62 +4496,52 @@
         <w:jc w:val="center"/>
         <w:rPr>
           <w:rFonts w:ascii="Arial" w:hAnsi="Arial" w:cs="Arial"/>
-          <w:sz w:val="24"/>
-          <w:szCs w:val="24"/>
-        </w:rPr>
-      </w:pPr>
-      <w:r>
-        <w:rPr>
-          <w:rFonts w:ascii="Arial" w:hAnsi="Arial" w:cs="Arial"/>
-          <w:sz w:val="24"/>
-          <w:szCs w:val="24"/>
-        </w:rPr>
-        <w:t xml:space="preserve">Figure </w:t>
-      </w:r>
-      <w:r>
-        <w:rPr>
-          <w:rFonts w:ascii="Arial" w:hAnsi="Arial" w:cs="Arial"/>
-          <w:sz w:val="24"/>
-          <w:szCs w:val="24"/>
-        </w:rPr>
-        <w:t>04</w:t>
-      </w:r>
-      <w:r>
-        <w:rPr>
-          <w:rFonts w:ascii="Arial" w:hAnsi="Arial" w:cs="Arial"/>
-          <w:sz w:val="24"/>
-          <w:szCs w:val="24"/>
-        </w:rPr>
-        <w:t xml:space="preserve">: Implementation of ultrasonic circuitry on </w:t>
-      </w:r>
-      <w:proofErr w:type="spellStart"/>
-      <w:r>
-        <w:rPr>
-          <w:rFonts w:ascii="Arial" w:hAnsi="Arial" w:cs="Arial"/>
-          <w:sz w:val="24"/>
-          <w:szCs w:val="24"/>
-        </w:rPr>
-        <w:t>Elecanisms</w:t>
-      </w:r>
-      <w:proofErr w:type="spellEnd"/>
-      <w:r>
-        <w:rPr>
-          <w:rFonts w:ascii="Arial" w:hAnsi="Arial" w:cs="Arial"/>
-          <w:sz w:val="24"/>
-          <w:szCs w:val="24"/>
-        </w:rPr>
-        <w:t xml:space="preserve"> </w:t>
-      </w:r>
-      <w:proofErr w:type="spellStart"/>
-      <w:r>
-        <w:rPr>
-          <w:rFonts w:ascii="Arial" w:hAnsi="Arial" w:cs="Arial"/>
-          <w:sz w:val="24"/>
-          <w:szCs w:val="24"/>
-        </w:rPr>
-        <w:t>protoboard</w:t>
-      </w:r>
-      <w:proofErr w:type="spellEnd"/>
+          <w:noProof/>
+          <w:sz w:val="24"/>
+          <w:szCs w:val="24"/>
+        </w:rPr>
+      </w:pPr>
+      <w:r>
+        <w:rPr>
+          <w:noProof/>
+        </w:rPr>
+        <w:lastRenderedPageBreak/>
+        <w:drawing>
+          <wp:inline distT="0" distB="0" distL="0" distR="0" wp14:anchorId="3A346F4F" wp14:editId="089F08A3">
+            <wp:extent cx="3543300" cy="2775824"/>
+            <wp:effectExtent l="0" t="0" r="0" b="5715"/>
+            <wp:docPr id="4" name="Picture 4"/>
+            <wp:cNvGraphicFramePr>
+              <a:graphicFrameLocks xmlns:a="http://schemas.openxmlformats.org/drawingml/2006/main" noChangeAspect="1"/>
+            </wp:cNvGraphicFramePr>
+            <a:graphic xmlns:a="http://schemas.openxmlformats.org/drawingml/2006/main">
+              <a:graphicData uri="http://schemas.openxmlformats.org/drawingml/2006/picture">
+                <pic:pic xmlns:pic="http://schemas.openxmlformats.org/drawingml/2006/picture">
+                  <pic:nvPicPr>
+                    <pic:cNvPr id="0" name=""/>
+                    <pic:cNvPicPr/>
+                  </pic:nvPicPr>
+                  <pic:blipFill>
+                    <a:blip r:embed="rId10"/>
+                    <a:stretch>
+                      <a:fillRect/>
+                    </a:stretch>
+                  </pic:blipFill>
+                  <pic:spPr>
+                    <a:xfrm>
+                      <a:off x="0" y="0"/>
+                      <a:ext cx="3543300" cy="2775824"/>
+                    </a:xfrm>
+                    <a:prstGeom prst="rect">
+                      <a:avLst/>
+                    </a:prstGeom>
+                  </pic:spPr>
+                </pic:pic>
+              </a:graphicData>
+            </a:graphic>
+          </wp:inline>
+        </w:drawing>
+      </w:r>
     </w:p>
     <w:p>
       <w:pPr>
@@ -3617,50 +4549,52 @@
         <w:jc w:val="center"/>
         <w:rPr>
           <w:rFonts w:ascii="Arial" w:hAnsi="Arial" w:cs="Arial"/>
-          <w:sz w:val="24"/>
-          <w:szCs w:val="24"/>
-        </w:rPr>
-      </w:pPr>
-    </w:p>
-    <w:p>
-      <w:pPr>
-        <w:spacing w:after="0" w:line="240" w:lineRule="auto"/>
-        <w:rPr>
-          <w:rFonts w:ascii="Arial" w:hAnsi="Arial" w:cs="Arial"/>
-          <w:sz w:val="24"/>
-          <w:szCs w:val="24"/>
-        </w:rPr>
-      </w:pPr>
-      <w:r>
-        <w:rPr>
-          <w:rFonts w:ascii="Arial" w:hAnsi="Arial" w:cs="Arial"/>
-          <w:sz w:val="24"/>
-          <w:szCs w:val="24"/>
-          <w:u w:val="single"/>
-        </w:rPr>
-        <w:t>Software</w:t>
-      </w:r>
-    </w:p>
-    <w:p>
-      <w:pPr>
-        <w:spacing w:after="0" w:line="240" w:lineRule="auto"/>
-        <w:rPr>
-          <w:rFonts w:ascii="Arial" w:hAnsi="Arial" w:cs="Arial"/>
-          <w:sz w:val="24"/>
-          <w:szCs w:val="24"/>
-        </w:rPr>
-      </w:pPr>
-    </w:p>
-    <w:p>
-      <w:pPr>
-        <w:spacing w:after="0" w:line="240" w:lineRule="auto"/>
-        <w:rPr>
-          <w:rFonts w:ascii="Arial" w:hAnsi="Arial" w:cs="Arial"/>
-          <w:noProof/>
-          <w:sz w:val="24"/>
-          <w:szCs w:val="24"/>
-        </w:rPr>
-      </w:pPr>
+          <w:noProof/>
+          <w:sz w:val="24"/>
+          <w:szCs w:val="24"/>
+        </w:rPr>
+      </w:pPr>
+      <w:r>
+        <w:rPr>
+          <w:rFonts w:ascii="Arial" w:hAnsi="Arial" w:cs="Arial"/>
+          <w:noProof/>
+          <w:sz w:val="24"/>
+          <w:szCs w:val="24"/>
+        </w:rPr>
+        <w:t>Figure 05: 3D point cloud of data generated by the ultrasonic range finder.  This test was run with a wall on one side and an open room on the other.</w:t>
+      </w:r>
+    </w:p>
+    <w:p>
+      <w:pPr>
+        <w:spacing w:after="0" w:line="240" w:lineRule="auto"/>
+        <w:jc w:val="center"/>
+        <w:rPr>
+          <w:rFonts w:ascii="Arial" w:hAnsi="Arial" w:cs="Arial"/>
+          <w:noProof/>
+          <w:sz w:val="24"/>
+          <w:szCs w:val="24"/>
+        </w:rPr>
+      </w:pPr>
+    </w:p>
+    <w:p>
+      <w:pPr>
+        <w:spacing w:after="0" w:line="240" w:lineRule="auto"/>
+        <w:rPr>
+          <w:rFonts w:ascii="Arial" w:hAnsi="Arial" w:cs="Arial"/>
+          <w:noProof/>
+          <w:sz w:val="24"/>
+          <w:szCs w:val="24"/>
+        </w:rPr>
+      </w:pPr>
+      <w:r>
+        <w:rPr>
+          <w:rFonts w:ascii="Arial" w:hAnsi="Arial" w:cs="Arial"/>
+          <w:noProof/>
+          <w:sz w:val="24"/>
+          <w:szCs w:val="24"/>
+        </w:rPr>
+        <w:t xml:space="preserve">With this sensor, we are able to achieve a range of at least 2 meters.  We are able to pick up objects beyond 2 meters, however, the amount of noise at that range makes getting a trustworthy reading quite difficult. </w:t>
+      </w:r>
     </w:p>
     <w:sectPr>
       <w:pgSz w:w="12240" w:h="15840"/>
@@ -4420,7 +5354,7 @@
 </file>
 
 <file path=customXml/itemProps1.xml><?xml version="1.0" encoding="utf-8"?>
-<ds:datastoreItem xmlns:ds="http://schemas.openxmlformats.org/officeDocument/2006/customXml" ds:itemID="{E3351958-60F9-4BA6-B4E6-3EEF9BBE49B5}">
+<ds:datastoreItem xmlns:ds="http://schemas.openxmlformats.org/officeDocument/2006/customXml" ds:itemID="{0CDBFA9F-7A10-41F7-B1AE-2EFD9F66FE44}">
   <ds:schemaRefs>
     <ds:schemaRef ds:uri="http://schemas.openxmlformats.org/officeDocument/2006/bibliography"/>
   </ds:schemaRefs>

</xml_diff>

<commit_message>
added values and formatted text
</commit_message>
<xml_diff>
--- a/MiniProject3_Circuit.docx
+++ b/MiniProject3_Circuit.docx
@@ -298,7 +298,33 @@
           <w:sz w:val="24"/>
           <w:szCs w:val="24"/>
         </w:rPr>
-        <w:t xml:space="preserve">In this lab, we constructed an ultrasonic ranging system using our 2 DOF mechanical pan-tilt system from Mini-project 2. We constructed an ultrasonic transducer PCB, designed an ultrasonic transmitter and receiver circuit, calibrated our system, and extended our PIC/Python software to map the distance to targets in the full field of view of our gimbal system. Our system has a maximum range of </w:t>
+        <w:t>In this lab, we constructed an ultrasonic ranging system using our 2 DOF mechanical pan-tilt system from Mini-project 2. We constructed an ultrasonic transducer PCB, designed an ultrasonic transmitter and receiver circuit, calibrated our system, and extended our PIC/Python software to map the distance to ta</w:t>
+      </w:r>
+      <w:bookmarkStart w:id="0" w:name="_GoBack"/>
+      <w:bookmarkEnd w:id="0"/>
+      <w:r>
+        <w:rPr>
+          <w:rFonts w:ascii="Arial" w:hAnsi="Arial" w:cs="Arial"/>
+          <w:sz w:val="24"/>
+          <w:szCs w:val="24"/>
+        </w:rPr>
+        <w:t xml:space="preserve">rgets in the full field of view of our gimbal system. Our system has a maximum range of </w:t>
+      </w:r>
+      <w:r>
+        <w:rPr>
+          <w:rFonts w:ascii="Arial" w:hAnsi="Arial" w:cs="Arial"/>
+          <w:sz w:val="24"/>
+          <w:szCs w:val="24"/>
+        </w:rPr>
+        <w:t>2 meters</w:t>
+      </w:r>
+      <w:r>
+        <w:rPr>
+          <w:rFonts w:ascii="Arial" w:hAnsi="Arial" w:cs="Arial"/>
+          <w:sz w:val="24"/>
+          <w:szCs w:val="24"/>
+        </w:rPr>
+        <w:t xml:space="preserve"> with a resolution of </w:t>
       </w:r>
       <w:r>
         <w:rPr>
@@ -307,16 +333,37 @@
           <w:sz w:val="24"/>
           <w:szCs w:val="24"/>
         </w:rPr>
-        <w:t>MAXIMUM</w:t>
-      </w:r>
-      <w:r>
-        <w:rPr>
-          <w:rFonts w:ascii="Arial" w:hAnsi="Arial" w:cs="Arial"/>
-          <w:sz w:val="24"/>
-          <w:szCs w:val="24"/>
-        </w:rPr>
-        <w:t xml:space="preserve"> with a resolution of </w:t>
-      </w:r>
+        <w:t>RESOLUTION</w:t>
+      </w:r>
+      <w:r>
+        <w:rPr>
+          <w:rFonts w:ascii="Arial" w:hAnsi="Arial" w:cs="Arial"/>
+          <w:sz w:val="24"/>
+          <w:szCs w:val="24"/>
+        </w:rPr>
+        <w:t xml:space="preserve">. </w:t>
+      </w:r>
+    </w:p>
+    <w:p>
+      <w:pPr>
+        <w:spacing w:after="0" w:line="240" w:lineRule="auto"/>
+        <w:rPr>
+          <w:rFonts w:ascii="Arial" w:hAnsi="Arial" w:cs="Arial"/>
+          <w:sz w:val="24"/>
+          <w:szCs w:val="24"/>
+        </w:rPr>
+      </w:pPr>
+    </w:p>
+    <w:p>
+      <w:pPr>
+        <w:spacing w:after="0" w:line="240" w:lineRule="auto"/>
+        <w:jc w:val="center"/>
+        <w:rPr>
+          <w:rFonts w:ascii="Arial" w:hAnsi="Arial" w:cs="Arial"/>
+          <w:sz w:val="24"/>
+          <w:szCs w:val="24"/>
+        </w:rPr>
+      </w:pPr>
       <w:r>
         <w:rPr>
           <w:rFonts w:ascii="Arial" w:hAnsi="Arial" w:cs="Arial"/>
@@ -324,26 +371,8 @@
           <w:sz w:val="24"/>
           <w:szCs w:val="24"/>
         </w:rPr>
-        <w:t>RESOLUTION</w:t>
-      </w:r>
-      <w:r>
-        <w:rPr>
-          <w:rFonts w:ascii="Arial" w:hAnsi="Arial" w:cs="Arial"/>
-          <w:sz w:val="24"/>
-          <w:szCs w:val="24"/>
-        </w:rPr>
-        <w:t xml:space="preserve">. </w:t>
-      </w:r>
-    </w:p>
-    <w:p>
-      <w:pPr>
-        <w:spacing w:after="0" w:line="240" w:lineRule="auto"/>
-        <w:rPr>
-          <w:rFonts w:ascii="Arial" w:hAnsi="Arial" w:cs="Arial"/>
-          <w:sz w:val="24"/>
-          <w:szCs w:val="24"/>
-        </w:rPr>
-      </w:pPr>
+        <w:t>INSERT PIC OF FINAL SYSTEM</w:t>
+      </w:r>
     </w:p>
     <w:p>
       <w:pPr>
@@ -358,26 +387,6 @@
       <w:r>
         <w:rPr>
           <w:rFonts w:ascii="Arial" w:hAnsi="Arial" w:cs="Arial"/>
-          <w:b/>
-          <w:sz w:val="24"/>
-          <w:szCs w:val="24"/>
-        </w:rPr>
-        <w:t>INSERT PIC OF FINAL SYSTEM</w:t>
-      </w:r>
-    </w:p>
-    <w:p>
-      <w:pPr>
-        <w:spacing w:after="0" w:line="240" w:lineRule="auto"/>
-        <w:jc w:val="center"/>
-        <w:rPr>
-          <w:rFonts w:ascii="Arial" w:hAnsi="Arial" w:cs="Arial"/>
-          <w:sz w:val="24"/>
-          <w:szCs w:val="24"/>
-        </w:rPr>
-      </w:pPr>
-      <w:r>
-        <w:rPr>
-          <w:rFonts w:ascii="Arial" w:hAnsi="Arial" w:cs="Arial"/>
           <w:sz w:val="24"/>
           <w:szCs w:val="24"/>
         </w:rPr>
@@ -545,11 +554,10 @@
       <w:r>
         <w:rPr>
           <w:rFonts w:ascii="Arial" w:hAnsi="Arial" w:cs="Arial"/>
-          <w:b/>
-          <w:sz w:val="24"/>
-          <w:szCs w:val="24"/>
-        </w:rPr>
-        <w:t>DUTYCYCLE</w:t>
+          <w:sz w:val="24"/>
+          <w:szCs w:val="24"/>
+        </w:rPr>
+        <w:t>50%</w:t>
       </w:r>
       <w:r>
         <w:rPr>
@@ -3636,29 +3644,118 @@
         <w:spacing w:after="0" w:line="240" w:lineRule="auto"/>
         <w:rPr>
           <w:rFonts w:ascii="Arial" w:hAnsi="Arial" w:cs="Arial"/>
-          <w:sz w:val="24"/>
-          <w:szCs w:val="24"/>
-        </w:rPr>
-      </w:pPr>
-    </w:p>
-    <w:p>
-      <w:pPr>
-        <w:spacing w:after="0" w:line="240" w:lineRule="auto"/>
-        <w:rPr>
-          <w:rFonts w:ascii="Arial" w:hAnsi="Arial" w:cs="Arial"/>
-          <w:noProof/>
-          <w:sz w:val="24"/>
-          <w:szCs w:val="24"/>
-        </w:rPr>
-      </w:pPr>
-      <w:r>
-        <w:rPr>
-          <w:rFonts w:ascii="Arial" w:hAnsi="Arial" w:cs="Arial"/>
-          <w:noProof/>
-          <w:sz w:val="24"/>
-          <w:szCs w:val="24"/>
-        </w:rPr>
-        <w:t>There are two components in the software system: embedded code running on the elecanisms board and host software running on a computer.  The embedded code is written is C and the host software is written in Python.  At a high level, the code works as follows: the user initializes the system using the host software, the host software sends commands to the PIC to set servo position and ping the ultrasonic sensor via USB, the embedded code executes these commands and returns values via USB, the host software processes this data and plots it.  The following sections will explain the embedded and host software in more detail.</w:t>
+          <w:noProof/>
+          <w:sz w:val="24"/>
+          <w:szCs w:val="24"/>
+        </w:rPr>
+      </w:pPr>
+      <w:r>
+        <w:rPr>
+          <w:rFonts w:ascii="Arial" w:hAnsi="Arial" w:cs="Arial"/>
+          <w:noProof/>
+          <w:sz w:val="24"/>
+          <w:szCs w:val="24"/>
+        </w:rPr>
+        <w:t xml:space="preserve">There are two components in the software system: embedded code running on the elecanisms board and host </w:t>
+      </w:r>
+      <w:r>
+        <w:rPr>
+          <w:rFonts w:ascii="Arial" w:hAnsi="Arial" w:cs="Arial"/>
+          <w:noProof/>
+          <w:sz w:val="24"/>
+          <w:szCs w:val="24"/>
+        </w:rPr>
+        <w:t>software running on a computer.</w:t>
+      </w:r>
+      <w:r>
+        <w:rPr>
+          <w:rFonts w:ascii="Arial" w:hAnsi="Arial" w:cs="Arial"/>
+          <w:noProof/>
+          <w:sz w:val="24"/>
+          <w:szCs w:val="24"/>
+        </w:rPr>
+        <w:t xml:space="preserve"> The embedded co</w:t>
+      </w:r>
+      <w:r>
+        <w:rPr>
+          <w:rFonts w:ascii="Arial" w:hAnsi="Arial" w:cs="Arial"/>
+          <w:noProof/>
+          <w:sz w:val="24"/>
+          <w:szCs w:val="24"/>
+        </w:rPr>
+        <w:t>de is written in</w:t>
+      </w:r>
+      <w:r>
+        <w:rPr>
+          <w:rFonts w:ascii="Arial" w:hAnsi="Arial" w:cs="Arial"/>
+          <w:noProof/>
+          <w:sz w:val="24"/>
+          <w:szCs w:val="24"/>
+        </w:rPr>
+        <w:t xml:space="preserve"> C and the host </w:t>
+      </w:r>
+      <w:r>
+        <w:rPr>
+          <w:rFonts w:ascii="Arial" w:hAnsi="Arial" w:cs="Arial"/>
+          <w:noProof/>
+          <w:sz w:val="24"/>
+          <w:szCs w:val="24"/>
+        </w:rPr>
+        <w:t xml:space="preserve">software is written in Python. </w:t>
+      </w:r>
+      <w:r>
+        <w:rPr>
+          <w:rFonts w:ascii="Arial" w:hAnsi="Arial" w:cs="Arial"/>
+          <w:noProof/>
+          <w:sz w:val="24"/>
+          <w:szCs w:val="24"/>
+        </w:rPr>
+        <w:t>At a high level, the code works as follows: the user initializes the system using the host software, the host software sends commands to the PIC to set servo position and ping</w:t>
+      </w:r>
+      <w:r>
+        <w:rPr>
+          <w:rFonts w:ascii="Arial" w:hAnsi="Arial" w:cs="Arial"/>
+          <w:noProof/>
+          <w:sz w:val="24"/>
+          <w:szCs w:val="24"/>
+        </w:rPr>
+        <w:t>s</w:t>
+      </w:r>
+      <w:r>
+        <w:rPr>
+          <w:rFonts w:ascii="Arial" w:hAnsi="Arial" w:cs="Arial"/>
+          <w:noProof/>
+          <w:sz w:val="24"/>
+          <w:szCs w:val="24"/>
+        </w:rPr>
+        <w:t xml:space="preserve"> the ultrasonic sensor via USB, the embedded code executes </w:t>
+      </w:r>
+      <w:r>
+        <w:rPr>
+          <w:rFonts w:ascii="Arial" w:hAnsi="Arial" w:cs="Arial"/>
+          <w:noProof/>
+          <w:sz w:val="24"/>
+          <w:szCs w:val="24"/>
+        </w:rPr>
+        <w:t xml:space="preserve">said </w:t>
+      </w:r>
+      <w:r>
+        <w:rPr>
+          <w:rFonts w:ascii="Arial" w:hAnsi="Arial" w:cs="Arial"/>
+          <w:noProof/>
+          <w:sz w:val="24"/>
+          <w:szCs w:val="24"/>
+        </w:rPr>
+        <w:t>commands and returns values via USB, the host software pro</w:t>
+      </w:r>
+      <w:r>
+        <w:rPr>
+          <w:rFonts w:ascii="Arial" w:hAnsi="Arial" w:cs="Arial"/>
+          <w:noProof/>
+          <w:sz w:val="24"/>
+          <w:szCs w:val="24"/>
+        </w:rPr>
+        <w:t>cesses this data and plots it.</w:t>
       </w:r>
     </w:p>
     <w:p>
@@ -3704,34 +3801,131 @@
           <w:szCs w:val="24"/>
         </w:rPr>
       </w:pPr>
-    </w:p>
-    <w:p>
-      <w:pPr>
-        <w:spacing w:after="0" w:line="240" w:lineRule="auto"/>
-        <w:rPr>
-          <w:rFonts w:ascii="Arial" w:hAnsi="Arial" w:cs="Arial"/>
-          <w:noProof/>
-          <w:sz w:val="24"/>
-          <w:szCs w:val="24"/>
-        </w:rPr>
-      </w:pPr>
-      <w:r>
-        <w:rPr>
-          <w:rFonts w:ascii="Arial" w:hAnsi="Arial" w:cs="Arial"/>
-          <w:noProof/>
-          <w:sz w:val="24"/>
-          <w:szCs w:val="24"/>
-        </w:rPr>
-        <w:t>The embedded software is very similar to that written for MiniProject 2, except for the addition of the ping ultrasonic behavior.  This behavior creates the ultrasonic ping</w:t>
-      </w:r>
-      <w:r>
-        <w:rPr>
-          <w:rFonts w:ascii="Arial" w:hAnsi="Arial" w:cs="Arial"/>
-          <w:noProof/>
-          <w:sz w:val="24"/>
-          <w:szCs w:val="24"/>
-        </w:rPr>
-        <w:t xml:space="preserve"> and </w:t>
+      <w:r>
+        <w:rPr>
+          <w:rFonts w:ascii="Arial" w:hAnsi="Arial" w:cs="Arial"/>
+          <w:noProof/>
+          <w:sz w:val="24"/>
+          <w:szCs w:val="24"/>
+        </w:rPr>
+        <w:t>The embedded software is very similar to that written for Mini</w:t>
+      </w:r>
+      <w:r>
+        <w:rPr>
+          <w:rFonts w:ascii="Arial" w:hAnsi="Arial" w:cs="Arial"/>
+          <w:noProof/>
+          <w:sz w:val="24"/>
+          <w:szCs w:val="24"/>
+        </w:rPr>
+        <w:t>-p</w:t>
+      </w:r>
+      <w:r>
+        <w:rPr>
+          <w:rFonts w:ascii="Arial" w:hAnsi="Arial" w:cs="Arial"/>
+          <w:noProof/>
+          <w:sz w:val="24"/>
+          <w:szCs w:val="24"/>
+        </w:rPr>
+        <w:t>roject 2, except for the addition o</w:t>
+      </w:r>
+      <w:r>
+        <w:rPr>
+          <w:rFonts w:ascii="Arial" w:hAnsi="Arial" w:cs="Arial"/>
+          <w:noProof/>
+          <w:sz w:val="24"/>
+          <w:szCs w:val="24"/>
+        </w:rPr>
+        <w:t>f the ping ultrasonic behavior.</w:t>
+      </w:r>
+      <w:r>
+        <w:rPr>
+          <w:rFonts w:ascii="Arial" w:hAnsi="Arial" w:cs="Arial"/>
+          <w:noProof/>
+          <w:sz w:val="24"/>
+          <w:szCs w:val="24"/>
+        </w:rPr>
+        <w:t xml:space="preserve"> This behavior creates the ultrasonic ping</w:t>
+      </w:r>
+      <w:r>
+        <w:rPr>
+          <w:rFonts w:ascii="Arial" w:hAnsi="Arial" w:cs="Arial"/>
+          <w:noProof/>
+          <w:sz w:val="24"/>
+          <w:szCs w:val="24"/>
+        </w:rPr>
+        <w:t xml:space="preserve"> and measures the time it takes for the signal </w:t>
+      </w:r>
+      <w:r>
+        <w:rPr>
+          <w:rFonts w:ascii="Arial" w:hAnsi="Arial" w:cs="Arial"/>
+          <w:noProof/>
+          <w:sz w:val="24"/>
+          <w:szCs w:val="24"/>
+        </w:rPr>
+        <w:t>to return.</w:t>
+      </w:r>
+      <w:r>
+        <w:rPr>
+          <w:rFonts w:ascii="Arial" w:hAnsi="Arial" w:cs="Arial"/>
+          <w:noProof/>
+          <w:sz w:val="24"/>
+          <w:szCs w:val="24"/>
+        </w:rPr>
+        <w:t xml:space="preserve"> To cre</w:t>
+      </w:r>
+      <w:r>
+        <w:rPr>
+          <w:rFonts w:ascii="Arial" w:hAnsi="Arial" w:cs="Arial"/>
+          <w:noProof/>
+          <w:sz w:val="24"/>
+          <w:szCs w:val="24"/>
+        </w:rPr>
+        <w:t>ate the ultrasonic ping, we use</w:t>
+      </w:r>
+      <w:r>
+        <w:rPr>
+          <w:rFonts w:ascii="Arial" w:hAnsi="Arial" w:cs="Arial"/>
+          <w:noProof/>
+          <w:sz w:val="24"/>
+          <w:szCs w:val="24"/>
+        </w:rPr>
+        <w:t xml:space="preserve"> the oc module to</w:t>
+      </w:r>
+      <w:r>
+        <w:rPr>
+          <w:rFonts w:ascii="Arial" w:hAnsi="Arial" w:cs="Arial"/>
+          <w:noProof/>
+          <w:sz w:val="24"/>
+          <w:szCs w:val="24"/>
+        </w:rPr>
+        <w:t xml:space="preserve"> generate a 40 kHz PWM signal. </w:t>
+      </w:r>
+      <w:r>
+        <w:rPr>
+          <w:rFonts w:ascii="Arial" w:hAnsi="Arial" w:cs="Arial"/>
+          <w:noProof/>
+          <w:sz w:val="24"/>
+          <w:szCs w:val="24"/>
+        </w:rPr>
+        <w:t xml:space="preserve">The pulse time of </w:t>
+      </w:r>
+      <w:r>
+        <w:rPr>
+          <w:rFonts w:ascii="Arial" w:hAnsi="Arial" w:cs="Arial"/>
+          <w:noProof/>
+          <w:sz w:val="24"/>
+          <w:szCs w:val="24"/>
+        </w:rPr>
+        <w:t xml:space="preserve">the </w:t>
+      </w:r>
+      <w:r>
+        <w:rPr>
+          <w:rFonts w:ascii="Arial" w:hAnsi="Arial" w:cs="Arial"/>
+          <w:noProof/>
+          <w:sz w:val="24"/>
+          <w:szCs w:val="24"/>
+        </w:rPr>
+        <w:t xml:space="preserve">signal was set using a while loop – we set the PWM signal to a duty cycle of 50%, waited for a timer </w:t>
       </w:r>
       <w:r>
         <w:rPr>
@@ -3741,56 +3935,327 @@
           <w:szCs w:val="24"/>
         </w:rPr>
         <w:lastRenderedPageBreak/>
-        <w:t xml:space="preserve">measures the time it takes for the signal </w:t>
-      </w:r>
-      <w:r>
-        <w:rPr>
-          <w:rFonts w:ascii="Arial" w:hAnsi="Arial" w:cs="Arial"/>
-          <w:noProof/>
-          <w:sz w:val="24"/>
-          <w:szCs w:val="24"/>
-        </w:rPr>
-        <w:t xml:space="preserve">to return.  To create the ultrasonic ping, we used the oc module to generate a 40 kHz PWM signal.  The pulse time of signal was set using a while loop – we set the PWM signal to a duty cycle of 50%, waited for a timer set to 500 microseconds to overflow, then set the duty cycle to 0%.  Ideally, we would then be able to start looking for a return signal.  However, we observed a significant amount of crosstalk between the transmitter and reciever.  Our solution for this was to wait a fixed period of time after the pulse ended before looking for a received signal.  This was implemented by counting the timer ticks the pulse was on, then waiting 4x the pulse time after the pulse before </w:t>
-      </w:r>
-      <w:r>
-        <w:rPr>
-          <w:rFonts w:ascii="Arial" w:hAnsi="Arial" w:cs="Arial"/>
-          <w:noProof/>
-          <w:sz w:val="24"/>
-          <w:szCs w:val="24"/>
-        </w:rPr>
-        <w:t>looking for a receive signal.  There are two important notes about this.  The first is that timer ticks was chosen over timer time because timer time had inconsistant behavior.  Our assumption is that this behavior happened because the PIC does not have float support and timer time is a float.  The second note is that this wait effectively sets a minimum measureable distance.  Any distance less than that will be ignored in our implementation.</w:t>
-      </w:r>
-    </w:p>
-    <w:p>
-      <w:pPr>
-        <w:spacing w:after="0" w:line="240" w:lineRule="auto"/>
-        <w:rPr>
-          <w:rFonts w:ascii="Arial" w:hAnsi="Arial" w:cs="Arial"/>
-          <w:noProof/>
-          <w:sz w:val="24"/>
-          <w:szCs w:val="24"/>
-        </w:rPr>
-      </w:pPr>
-    </w:p>
-    <w:p>
-      <w:pPr>
-        <w:spacing w:after="0" w:line="240" w:lineRule="auto"/>
-        <w:rPr>
-          <w:rFonts w:ascii="Arial" w:hAnsi="Arial" w:cs="Arial"/>
-          <w:noProof/>
-          <w:sz w:val="24"/>
-          <w:szCs w:val="24"/>
-        </w:rPr>
-      </w:pPr>
-      <w:r>
-        <w:rPr>
-          <w:rFonts w:ascii="Arial" w:hAnsi="Arial" w:cs="Arial"/>
-          <w:noProof/>
-          <w:sz w:val="24"/>
-          <w:szCs w:val="24"/>
-        </w:rPr>
-        <w:t xml:space="preserve">Once the code delayed for an appropriate amount of time, it enters a while loop and waits for a receive signal.  There are three possible outcomes to this: a signal is received in t &lt; overflow time, a signal is received in t &gt; overflow time, and a signal is never received.  In our initial code, there was no differentiation between the first two cases.  This led to a number of problems were farther distances appeared closer.  To account for overflow, we created an overflow counter which tracks the number of overflows.  In the event a return signal is never received, we implemented a timeout functionality.  Due the previously mentioned problems surround timer time, we used an alernate method of tracking elasped time rather than timer time.  Specificially, we waited for 20 timer overflows to occur before determining there was no return signal.  </w:t>
+        <w:t xml:space="preserve">set to 500 microseconds to overflow, </w:t>
+      </w:r>
+      <w:r>
+        <w:rPr>
+          <w:rFonts w:ascii="Arial" w:hAnsi="Arial" w:cs="Arial"/>
+          <w:noProof/>
+          <w:sz w:val="24"/>
+          <w:szCs w:val="24"/>
+        </w:rPr>
+        <w:t xml:space="preserve">then set the duty cycle to 0%. </w:t>
+      </w:r>
+      <w:r>
+        <w:rPr>
+          <w:rFonts w:ascii="Arial" w:hAnsi="Arial" w:cs="Arial"/>
+          <w:noProof/>
+          <w:sz w:val="24"/>
+          <w:szCs w:val="24"/>
+        </w:rPr>
+        <w:t>Ideally, we would then be able to star</w:t>
+      </w:r>
+      <w:r>
+        <w:rPr>
+          <w:rFonts w:ascii="Arial" w:hAnsi="Arial" w:cs="Arial"/>
+          <w:noProof/>
+          <w:sz w:val="24"/>
+          <w:szCs w:val="24"/>
+        </w:rPr>
+        <w:t xml:space="preserve">t looking for a return signal. </w:t>
+      </w:r>
+      <w:r>
+        <w:rPr>
+          <w:rFonts w:ascii="Arial" w:hAnsi="Arial" w:cs="Arial"/>
+          <w:noProof/>
+          <w:sz w:val="24"/>
+          <w:szCs w:val="24"/>
+        </w:rPr>
+        <w:t>However, we observed a significant amount of crosstalk between</w:t>
+      </w:r>
+      <w:r>
+        <w:rPr>
+          <w:rFonts w:ascii="Arial" w:hAnsi="Arial" w:cs="Arial"/>
+          <w:noProof/>
+          <w:sz w:val="24"/>
+          <w:szCs w:val="24"/>
+        </w:rPr>
+        <w:t xml:space="preserve"> the transmitter and reciever. </w:t>
+      </w:r>
+      <w:r>
+        <w:rPr>
+          <w:rFonts w:ascii="Arial" w:hAnsi="Arial" w:cs="Arial"/>
+          <w:noProof/>
+          <w:sz w:val="24"/>
+          <w:szCs w:val="24"/>
+        </w:rPr>
+        <w:t>Our solution for this was to wait a fixed period of time after the pulse ended before looking for a received signal.  This was implemented by counting the timer ticks t</w:t>
+      </w:r>
+      <w:r>
+        <w:rPr>
+          <w:rFonts w:ascii="Arial" w:hAnsi="Arial" w:cs="Arial"/>
+          <w:noProof/>
+          <w:sz w:val="24"/>
+          <w:szCs w:val="24"/>
+        </w:rPr>
+        <w:t>he pulse was on, then waiting 4 times</w:t>
+      </w:r>
+      <w:r>
+        <w:rPr>
+          <w:rFonts w:ascii="Arial" w:hAnsi="Arial" w:cs="Arial"/>
+          <w:noProof/>
+          <w:sz w:val="24"/>
+          <w:szCs w:val="24"/>
+        </w:rPr>
+        <w:t xml:space="preserve"> the pulse time after the pulse before </w:t>
+      </w:r>
+      <w:r>
+        <w:rPr>
+          <w:rFonts w:ascii="Arial" w:hAnsi="Arial" w:cs="Arial"/>
+          <w:noProof/>
+          <w:sz w:val="24"/>
+          <w:szCs w:val="24"/>
+        </w:rPr>
+        <w:t xml:space="preserve">looking for a receive signal. </w:t>
+      </w:r>
+      <w:r>
+        <w:rPr>
+          <w:rFonts w:ascii="Arial" w:hAnsi="Arial" w:cs="Arial"/>
+          <w:noProof/>
+          <w:sz w:val="24"/>
+          <w:szCs w:val="24"/>
+        </w:rPr>
+        <w:t>There are t</w:t>
+      </w:r>
+      <w:r>
+        <w:rPr>
+          <w:rFonts w:ascii="Arial" w:hAnsi="Arial" w:cs="Arial"/>
+          <w:noProof/>
+          <w:sz w:val="24"/>
+          <w:szCs w:val="24"/>
+        </w:rPr>
+        <w:t xml:space="preserve">wo important notes about this - </w:t>
+      </w:r>
+      <w:r>
+        <w:rPr>
+          <w:rFonts w:ascii="Arial" w:hAnsi="Arial" w:cs="Arial"/>
+          <w:noProof/>
+          <w:sz w:val="24"/>
+          <w:szCs w:val="24"/>
+        </w:rPr>
+        <w:t>timer ticks was chosen over timer time because timer time had inconsistant behavior</w:t>
+      </w:r>
+      <w:r>
+        <w:rPr>
+          <w:rFonts w:ascii="Arial" w:hAnsi="Arial" w:cs="Arial"/>
+          <w:noProof/>
+          <w:sz w:val="24"/>
+          <w:szCs w:val="24"/>
+        </w:rPr>
+        <w:t xml:space="preserve"> (we assume </w:t>
+      </w:r>
+      <w:r>
+        <w:rPr>
+          <w:rFonts w:ascii="Arial" w:hAnsi="Arial" w:cs="Arial"/>
+          <w:noProof/>
+          <w:sz w:val="24"/>
+          <w:szCs w:val="24"/>
+        </w:rPr>
+        <w:t>that this behavior happened because the PIC does not have float support and timer time is a float</w:t>
+      </w:r>
+      <w:r>
+        <w:rPr>
+          <w:rFonts w:ascii="Arial" w:hAnsi="Arial" w:cs="Arial"/>
+          <w:noProof/>
+          <w:sz w:val="24"/>
+          <w:szCs w:val="24"/>
+        </w:rPr>
+        <w:t xml:space="preserve">) and </w:t>
+      </w:r>
+      <w:r>
+        <w:rPr>
+          <w:rFonts w:ascii="Arial" w:hAnsi="Arial" w:cs="Arial"/>
+          <w:noProof/>
+          <w:sz w:val="24"/>
+          <w:szCs w:val="24"/>
+        </w:rPr>
+        <w:t xml:space="preserve">this wait effectively sets a minimum measureable distance.  Any distance less than </w:t>
+      </w:r>
+      <w:r>
+        <w:rPr>
+          <w:rFonts w:ascii="Arial" w:hAnsi="Arial" w:cs="Arial"/>
+          <w:b/>
+          <w:noProof/>
+          <w:sz w:val="24"/>
+          <w:szCs w:val="24"/>
+        </w:rPr>
+        <w:t>that</w:t>
+      </w:r>
+      <w:r>
+        <w:rPr>
+          <w:rFonts w:ascii="Arial" w:hAnsi="Arial" w:cs="Arial"/>
+          <w:noProof/>
+          <w:sz w:val="24"/>
+          <w:szCs w:val="24"/>
+        </w:rPr>
+        <w:t xml:space="preserve"> will be ignored in our implementation.</w:t>
+      </w:r>
+    </w:p>
+    <w:p>
+      <w:pPr>
+        <w:spacing w:after="0" w:line="240" w:lineRule="auto"/>
+        <w:rPr>
+          <w:rFonts w:ascii="Arial" w:hAnsi="Arial" w:cs="Arial"/>
+          <w:noProof/>
+          <w:sz w:val="24"/>
+          <w:szCs w:val="24"/>
+        </w:rPr>
+      </w:pPr>
+    </w:p>
+    <w:p>
+      <w:pPr>
+        <w:spacing w:after="0" w:line="240" w:lineRule="auto"/>
+        <w:rPr>
+          <w:rFonts w:ascii="Arial" w:hAnsi="Arial" w:cs="Arial"/>
+          <w:noProof/>
+          <w:sz w:val="24"/>
+          <w:szCs w:val="24"/>
+        </w:rPr>
+      </w:pPr>
+      <w:r>
+        <w:rPr>
+          <w:rFonts w:ascii="Arial" w:hAnsi="Arial" w:cs="Arial"/>
+          <w:noProof/>
+          <w:sz w:val="24"/>
+          <w:szCs w:val="24"/>
+        </w:rPr>
+        <w:t xml:space="preserve">Once the code delayed for an appropriate amount of time, it enters a while loop </w:t>
+      </w:r>
+      <w:r>
+        <w:rPr>
+          <w:rFonts w:ascii="Arial" w:hAnsi="Arial" w:cs="Arial"/>
+          <w:noProof/>
+          <w:sz w:val="24"/>
+          <w:szCs w:val="24"/>
+        </w:rPr>
+        <w:t>and waits for a receive signal.</w:t>
+      </w:r>
+      <w:r>
+        <w:rPr>
+          <w:rFonts w:ascii="Arial" w:hAnsi="Arial" w:cs="Arial"/>
+          <w:noProof/>
+          <w:sz w:val="24"/>
+          <w:szCs w:val="24"/>
+        </w:rPr>
+        <w:t xml:space="preserve"> There are three possible outcomes to this: a signal is received in t &lt; overflow time, a signal is received in t &gt; overflow time, a</w:t>
+      </w:r>
+      <w:r>
+        <w:rPr>
+          <w:rFonts w:ascii="Arial" w:hAnsi="Arial" w:cs="Arial"/>
+          <w:noProof/>
+          <w:sz w:val="24"/>
+          <w:szCs w:val="24"/>
+        </w:rPr>
+        <w:t xml:space="preserve">nd a signal is never received. </w:t>
+      </w:r>
+      <w:r>
+        <w:rPr>
+          <w:rFonts w:ascii="Arial" w:hAnsi="Arial" w:cs="Arial"/>
+          <w:noProof/>
+          <w:sz w:val="24"/>
+          <w:szCs w:val="24"/>
+        </w:rPr>
+        <w:t>In our initial code, there was no differentiation between the first two cases.  This led to a number of problems were fart</w:t>
+      </w:r>
+      <w:r>
+        <w:rPr>
+          <w:rFonts w:ascii="Arial" w:hAnsi="Arial" w:cs="Arial"/>
+          <w:noProof/>
+          <w:sz w:val="24"/>
+          <w:szCs w:val="24"/>
+        </w:rPr>
+        <w:t xml:space="preserve">her distances appeared closer. </w:t>
+      </w:r>
+      <w:r>
+        <w:rPr>
+          <w:rFonts w:ascii="Arial" w:hAnsi="Arial" w:cs="Arial"/>
+          <w:noProof/>
+          <w:sz w:val="24"/>
+          <w:szCs w:val="24"/>
+        </w:rPr>
+        <w:t xml:space="preserve">To account for overflow, we created an overflow counter which </w:t>
+      </w:r>
+      <w:r>
+        <w:rPr>
+          <w:rFonts w:ascii="Arial" w:hAnsi="Arial" w:cs="Arial"/>
+          <w:noProof/>
+          <w:sz w:val="24"/>
+          <w:szCs w:val="24"/>
+        </w:rPr>
+        <w:t>tracks the number of overflows.</w:t>
+      </w:r>
+      <w:r>
+        <w:rPr>
+          <w:rFonts w:ascii="Arial" w:hAnsi="Arial" w:cs="Arial"/>
+          <w:noProof/>
+          <w:sz w:val="24"/>
+          <w:szCs w:val="24"/>
+        </w:rPr>
+        <w:t xml:space="preserve"> </w:t>
+      </w:r>
+      <w:r>
+        <w:rPr>
+          <w:rFonts w:ascii="Arial" w:hAnsi="Arial" w:cs="Arial"/>
+          <w:noProof/>
+          <w:sz w:val="24"/>
+          <w:szCs w:val="24"/>
+        </w:rPr>
+        <w:t xml:space="preserve">The function times out if </w:t>
+      </w:r>
+      <w:r>
+        <w:rPr>
+          <w:rFonts w:ascii="Arial" w:hAnsi="Arial" w:cs="Arial"/>
+          <w:noProof/>
+          <w:sz w:val="24"/>
+          <w:szCs w:val="24"/>
+        </w:rPr>
+        <w:t xml:space="preserve">a </w:t>
+      </w:r>
+      <w:r>
+        <w:rPr>
+          <w:rFonts w:ascii="Arial" w:hAnsi="Arial" w:cs="Arial"/>
+          <w:noProof/>
+          <w:sz w:val="24"/>
+          <w:szCs w:val="24"/>
+        </w:rPr>
+        <w:t>return signal is never received</w:t>
+      </w:r>
+      <w:r>
+        <w:rPr>
+          <w:rFonts w:ascii="Arial" w:hAnsi="Arial" w:cs="Arial"/>
+          <w:noProof/>
+          <w:sz w:val="24"/>
+          <w:szCs w:val="24"/>
+        </w:rPr>
+        <w:t>. Due the previously mentioned problems surround timer time, we used an alernate method of tracking elaspe</w:t>
+      </w:r>
+      <w:r>
+        <w:rPr>
+          <w:rFonts w:ascii="Arial" w:hAnsi="Arial" w:cs="Arial"/>
+          <w:noProof/>
+          <w:sz w:val="24"/>
+          <w:szCs w:val="24"/>
+        </w:rPr>
+        <w:t xml:space="preserve">d time rather than timer time. </w:t>
+      </w:r>
+      <w:r>
+        <w:rPr>
+          <w:rFonts w:ascii="Arial" w:hAnsi="Arial" w:cs="Arial"/>
+          <w:noProof/>
+          <w:sz w:val="24"/>
+          <w:szCs w:val="24"/>
+        </w:rPr>
+        <w:t xml:space="preserve">Specificially, we waited for 20 timer overflows to occur before determining there was no return signal.  </w:t>
       </w:r>
     </w:p>
     <w:p>
@@ -3862,71 +4327,149 @@
         <w:spacing w:after="0" w:line="240" w:lineRule="auto"/>
         <w:rPr>
           <w:rFonts w:ascii="Arial" w:hAnsi="Arial" w:cs="Arial"/>
-          <w:i/>
-          <w:noProof/>
-          <w:sz w:val="24"/>
-          <w:szCs w:val="24"/>
-        </w:rPr>
-      </w:pPr>
-    </w:p>
-    <w:p>
-      <w:pPr>
-        <w:spacing w:after="0" w:line="240" w:lineRule="auto"/>
-        <w:rPr>
-          <w:rFonts w:ascii="Arial" w:hAnsi="Arial" w:cs="Arial"/>
-          <w:noProof/>
-          <w:sz w:val="24"/>
-          <w:szCs w:val="24"/>
-        </w:rPr>
-      </w:pPr>
-      <w:r>
-        <w:rPr>
-          <w:rFonts w:ascii="Arial" w:hAnsi="Arial" w:cs="Arial"/>
-          <w:noProof/>
-          <w:sz w:val="24"/>
-          <w:szCs w:val="24"/>
-        </w:rPr>
-        <w:t>The primary functionality of the host software is to write and receive data to/from the elecanisms board.  However, there is a substantial amount of supporting code that ended up comprising most of the host software.  This mostly includes calibration and plotting.</w:t>
-      </w:r>
-    </w:p>
-    <w:p>
-      <w:pPr>
-        <w:spacing w:after="0" w:line="240" w:lineRule="auto"/>
-        <w:rPr>
-          <w:rFonts w:ascii="Arial" w:hAnsi="Arial" w:cs="Arial"/>
-          <w:noProof/>
-          <w:sz w:val="24"/>
-          <w:szCs w:val="24"/>
-        </w:rPr>
-      </w:pPr>
-    </w:p>
-    <w:p>
-      <w:pPr>
-        <w:spacing w:after="0" w:line="240" w:lineRule="auto"/>
-        <w:rPr>
-          <w:rFonts w:ascii="Arial" w:hAnsi="Arial" w:cs="Arial"/>
-          <w:noProof/>
-          <w:sz w:val="24"/>
-          <w:szCs w:val="24"/>
-        </w:rPr>
-      </w:pPr>
-      <w:r>
-        <w:rPr>
-          <w:rFonts w:ascii="Arial" w:hAnsi="Arial" w:cs="Arial"/>
-          <w:noProof/>
-          <w:sz w:val="24"/>
-          <w:szCs w:val="24"/>
-        </w:rPr>
-        <w:t>The calibration code is used to relate time of flight to measured distance.  This is accomplished by measuring the time of flight at a number of distances and calculating the average speed. Specifically, we used 15 logarithmically spaced distances ranging from 30cm to 200cm.  The calibration curve resulting from this is shown in Figure 04.</w:t>
-      </w:r>
-      <w:r>
-        <w:rPr>
-          <w:rFonts w:ascii="Arial" w:hAnsi="Arial" w:cs="Arial"/>
-          <w:noProof/>
-          <w:sz w:val="24"/>
-          <w:szCs w:val="24"/>
-        </w:rPr>
-        <w:t xml:space="preserve">  Using this method, we calculated the speed of the signal (the speed of sound) to be 0.0011 cm/tick.</w:t>
+          <w:noProof/>
+          <w:sz w:val="24"/>
+          <w:szCs w:val="24"/>
+        </w:rPr>
+      </w:pPr>
+      <w:r>
+        <w:rPr>
+          <w:rFonts w:ascii="Arial" w:hAnsi="Arial" w:cs="Arial"/>
+          <w:noProof/>
+          <w:sz w:val="24"/>
+          <w:szCs w:val="24"/>
+        </w:rPr>
+        <w:t>The primary functionality of the host software is to write and receive data</w:t>
+      </w:r>
+      <w:r>
+        <w:rPr>
+          <w:rFonts w:ascii="Arial" w:hAnsi="Arial" w:cs="Arial"/>
+          <w:noProof/>
+          <w:sz w:val="24"/>
+          <w:szCs w:val="24"/>
+        </w:rPr>
+        <w:t xml:space="preserve"> to/from the Elecanisms board. </w:t>
+      </w:r>
+      <w:r>
+        <w:rPr>
+          <w:rFonts w:ascii="Arial" w:hAnsi="Arial" w:cs="Arial"/>
+          <w:noProof/>
+          <w:sz w:val="24"/>
+          <w:szCs w:val="24"/>
+        </w:rPr>
+        <w:t>However, there is a substantial amount of supporting code that ended up compris</w:t>
+      </w:r>
+      <w:r>
+        <w:rPr>
+          <w:rFonts w:ascii="Arial" w:hAnsi="Arial" w:cs="Arial"/>
+          <w:noProof/>
+          <w:sz w:val="24"/>
+          <w:szCs w:val="24"/>
+        </w:rPr>
+        <w:t xml:space="preserve">ing most of the host software. </w:t>
+      </w:r>
+      <w:r>
+        <w:rPr>
+          <w:rFonts w:ascii="Arial" w:hAnsi="Arial" w:cs="Arial"/>
+          <w:noProof/>
+          <w:sz w:val="24"/>
+          <w:szCs w:val="24"/>
+        </w:rPr>
+        <w:t>This mostly includes calibration and plotting.</w:t>
+      </w:r>
+    </w:p>
+    <w:p>
+      <w:pPr>
+        <w:spacing w:after="0" w:line="240" w:lineRule="auto"/>
+        <w:rPr>
+          <w:rFonts w:ascii="Arial" w:hAnsi="Arial" w:cs="Arial"/>
+          <w:noProof/>
+          <w:sz w:val="24"/>
+          <w:szCs w:val="24"/>
+        </w:rPr>
+      </w:pPr>
+    </w:p>
+    <w:p>
+      <w:pPr>
+        <w:spacing w:after="0" w:line="240" w:lineRule="auto"/>
+        <w:rPr>
+          <w:rFonts w:ascii="Arial" w:hAnsi="Arial" w:cs="Arial"/>
+          <w:noProof/>
+          <w:sz w:val="24"/>
+          <w:szCs w:val="24"/>
+        </w:rPr>
+      </w:pPr>
+      <w:r>
+        <w:rPr>
+          <w:rFonts w:ascii="Arial" w:hAnsi="Arial" w:cs="Arial"/>
+          <w:noProof/>
+          <w:sz w:val="24"/>
+          <w:szCs w:val="24"/>
+        </w:rPr>
+        <w:t>The calibration code is used to relate time o</w:t>
+      </w:r>
+      <w:r>
+        <w:rPr>
+          <w:rFonts w:ascii="Arial" w:hAnsi="Arial" w:cs="Arial"/>
+          <w:noProof/>
+          <w:sz w:val="24"/>
+          <w:szCs w:val="24"/>
+        </w:rPr>
+        <w:t xml:space="preserve">f flight to measured distance. </w:t>
+      </w:r>
+      <w:r>
+        <w:rPr>
+          <w:rFonts w:ascii="Arial" w:hAnsi="Arial" w:cs="Arial"/>
+          <w:noProof/>
+          <w:sz w:val="24"/>
+          <w:szCs w:val="24"/>
+        </w:rPr>
+        <w:t>This is accomplished by measuring the time of flight at a number of distances and calculating the average speed. Specifically, we used 15 logarithmically spaced distanc</w:t>
+      </w:r>
+      <w:r>
+        <w:rPr>
+          <w:rFonts w:ascii="Arial" w:hAnsi="Arial" w:cs="Arial"/>
+          <w:noProof/>
+          <w:sz w:val="24"/>
+          <w:szCs w:val="24"/>
+        </w:rPr>
+        <w:t xml:space="preserve">es ranging from 30cm to 200cm. </w:t>
+      </w:r>
+      <w:r>
+        <w:rPr>
+          <w:rFonts w:ascii="Arial" w:hAnsi="Arial" w:cs="Arial"/>
+          <w:noProof/>
+          <w:sz w:val="24"/>
+          <w:szCs w:val="24"/>
+        </w:rPr>
+        <w:t>The calibration curve resulting from this is shown in Figure 04.</w:t>
+      </w:r>
+      <w:r>
+        <w:rPr>
+          <w:rFonts w:ascii="Arial" w:hAnsi="Arial" w:cs="Arial"/>
+          <w:noProof/>
+          <w:sz w:val="24"/>
+          <w:szCs w:val="24"/>
+        </w:rPr>
+        <w:t xml:space="preserve">  Using this method, we calculated the speed of the signal (the </w:t>
+      </w:r>
+      <w:r>
+        <w:rPr>
+          <w:rFonts w:ascii="Arial" w:hAnsi="Arial" w:cs="Arial"/>
+          <w:noProof/>
+          <w:sz w:val="24"/>
+          <w:szCs w:val="24"/>
+        </w:rPr>
+        <w:t xml:space="preserve">speed of sound) to be 0.0011 centimeters per </w:t>
+      </w:r>
+      <w:r>
+        <w:rPr>
+          <w:rFonts w:ascii="Arial" w:hAnsi="Arial" w:cs="Arial"/>
+          <w:noProof/>
+          <w:sz w:val="24"/>
+          <w:szCs w:val="24"/>
+        </w:rPr>
+        <w:t>tick.</w:t>
       </w:r>
     </w:p>
     <w:p>
@@ -4016,7 +4559,25 @@
           <w:sz w:val="24"/>
           <w:szCs w:val="24"/>
         </w:rPr>
-        <w:t>Figure 04: Calibration curve for ultrasonic range finder.  The slope of the linear regression is the measured speed of sound in cm/tick.</w:t>
+        <w:t>Figure 04: Calibration curve for ultrasonic range finder.  The slope of the linear regression is th</w:t>
+      </w:r>
+      <w:r>
+        <w:rPr>
+          <w:rFonts w:ascii="Arial" w:hAnsi="Arial" w:cs="Arial"/>
+          <w:noProof/>
+          <w:sz w:val="24"/>
+          <w:szCs w:val="24"/>
+        </w:rPr>
+        <w:t xml:space="preserve">e measured speed of sound in centimeters per </w:t>
+      </w:r>
+      <w:r>
+        <w:rPr>
+          <w:rFonts w:ascii="Arial" w:hAnsi="Arial" w:cs="Arial"/>
+          <w:noProof/>
+          <w:sz w:val="24"/>
+          <w:szCs w:val="24"/>
+        </w:rPr>
+        <w:t>tick.</w:t>
       </w:r>
     </w:p>
     <w:p>
@@ -4048,47 +4609,101 @@
           <w:sz w:val="24"/>
           <w:szCs w:val="24"/>
         </w:rPr>
-        <w:t>Once calibrated, the main host loop is run.  This consists of sending command to move the servo and sending/receiving signals from the ultrasonic sensor.  The time of flight received is converted to a measured distance using the previously measured signal speed.</w:t>
-      </w:r>
-    </w:p>
-    <w:p>
-      <w:pPr>
-        <w:spacing w:after="0" w:line="240" w:lineRule="auto"/>
-        <w:rPr>
-          <w:rFonts w:ascii="Arial" w:hAnsi="Arial" w:cs="Arial"/>
-          <w:noProof/>
-          <w:sz w:val="24"/>
-          <w:szCs w:val="24"/>
-        </w:rPr>
-      </w:pPr>
-    </w:p>
-    <w:p>
-      <w:pPr>
-        <w:spacing w:after="0" w:line="240" w:lineRule="auto"/>
-        <w:rPr>
-          <w:rFonts w:ascii="Arial" w:hAnsi="Arial" w:cs="Arial"/>
-          <w:noProof/>
-          <w:sz w:val="24"/>
-          <w:szCs w:val="24"/>
-        </w:rPr>
-      </w:pPr>
-      <w:r>
-        <w:rPr>
-          <w:rFonts w:ascii="Arial" w:hAnsi="Arial" w:cs="Arial"/>
-          <w:noProof/>
-          <w:sz w:val="24"/>
-          <w:szCs w:val="24"/>
-        </w:rPr>
-        <w:t xml:space="preserve">At this point, the sensor data exists in spherical coordinates: the servo angles and measured distance.  In order to visualize the </w:t>
-      </w:r>
-      <w:r>
-        <w:rPr>
-          <w:rFonts w:ascii="Arial" w:hAnsi="Arial" w:cs="Arial"/>
-          <w:noProof/>
-          <w:sz w:val="24"/>
-          <w:szCs w:val="24"/>
-        </w:rPr>
-        <w:t>data, this data is converted to cartesian coordinates using the following equations.  Note that these equations have been shifted 90° to account for the tilt servo angle being with relation to the horizontal plane rather than vertical.</w:t>
+        <w:t>Once calibrated, the main host loop is run.  This consists of sending command to move the servo and sending/receiving signa</w:t>
+      </w:r>
+      <w:r>
+        <w:rPr>
+          <w:rFonts w:ascii="Arial" w:hAnsi="Arial" w:cs="Arial"/>
+          <w:noProof/>
+          <w:sz w:val="24"/>
+          <w:szCs w:val="24"/>
+        </w:rPr>
+        <w:t xml:space="preserve">ls from the ultrasonic sensor. </w:t>
+      </w:r>
+      <w:r>
+        <w:rPr>
+          <w:rFonts w:ascii="Arial" w:hAnsi="Arial" w:cs="Arial"/>
+          <w:noProof/>
+          <w:sz w:val="24"/>
+          <w:szCs w:val="24"/>
+        </w:rPr>
+        <w:t>The time of flight received is converted to a measured distance using the previously measured signal speed.</w:t>
+      </w:r>
+    </w:p>
+    <w:p>
+      <w:pPr>
+        <w:spacing w:after="0" w:line="240" w:lineRule="auto"/>
+        <w:rPr>
+          <w:rFonts w:ascii="Arial" w:hAnsi="Arial" w:cs="Arial"/>
+          <w:noProof/>
+          <w:sz w:val="24"/>
+          <w:szCs w:val="24"/>
+        </w:rPr>
+      </w:pPr>
+    </w:p>
+    <w:p>
+      <w:pPr>
+        <w:spacing w:after="0" w:line="240" w:lineRule="auto"/>
+        <w:rPr>
+          <w:rFonts w:ascii="Arial" w:hAnsi="Arial" w:cs="Arial"/>
+          <w:noProof/>
+          <w:sz w:val="24"/>
+          <w:szCs w:val="24"/>
+        </w:rPr>
+      </w:pPr>
+      <w:r>
+        <w:rPr>
+          <w:rFonts w:ascii="Arial" w:hAnsi="Arial" w:cs="Arial"/>
+          <w:noProof/>
+          <w:sz w:val="24"/>
+          <w:szCs w:val="24"/>
+        </w:rPr>
+        <w:t>At this point, the sensor data exists in spherical coordinates: the servo</w:t>
+      </w:r>
+      <w:r>
+        <w:rPr>
+          <w:rFonts w:ascii="Arial" w:hAnsi="Arial" w:cs="Arial"/>
+          <w:noProof/>
+          <w:sz w:val="24"/>
+          <w:szCs w:val="24"/>
+        </w:rPr>
+        <w:t xml:space="preserve"> angles and measured distance. </w:t>
+      </w:r>
+      <w:r>
+        <w:rPr>
+          <w:rFonts w:ascii="Arial" w:hAnsi="Arial" w:cs="Arial"/>
+          <w:noProof/>
+          <w:sz w:val="24"/>
+          <w:szCs w:val="24"/>
+        </w:rPr>
+        <w:t xml:space="preserve">In order to visualize the </w:t>
+      </w:r>
+      <w:r>
+        <w:rPr>
+          <w:rFonts w:ascii="Arial" w:hAnsi="Arial" w:cs="Arial"/>
+          <w:noProof/>
+          <w:sz w:val="24"/>
+          <w:szCs w:val="24"/>
+        </w:rPr>
+        <w:t xml:space="preserve">data, this data is converted to cartesian coordinates </w:t>
+      </w:r>
+      <w:r>
+        <w:rPr>
+          <w:rFonts w:ascii="Arial" w:hAnsi="Arial" w:cs="Arial"/>
+          <w:noProof/>
+          <w:sz w:val="24"/>
+          <w:szCs w:val="24"/>
+        </w:rPr>
+        <w:t xml:space="preserve">using the following equations. </w:t>
+      </w:r>
+      <w:r>
+        <w:rPr>
+          <w:rFonts w:ascii="Arial" w:hAnsi="Arial" w:cs="Arial"/>
+          <w:noProof/>
+          <w:sz w:val="24"/>
+          <w:szCs w:val="24"/>
+        </w:rPr>
+        <w:t>Note that these equations have been shifted 90° to account for the tilt servo angle being with relation to the horizontal plane rather than vertical.</w:t>
       </w:r>
     </w:p>
     <w:p>
@@ -4225,16 +4840,7 @@
               <w:sz w:val="24"/>
               <w:szCs w:val="24"/>
             </w:rPr>
-            <m:t>Y</m:t>
-          </m:r>
-          <m:r>
-            <w:rPr>
-              <w:rFonts w:ascii="Cambria Math" w:hAnsi="Cambria Math" w:cs="Arial"/>
-              <w:noProof/>
-              <w:sz w:val="24"/>
-              <w:szCs w:val="24"/>
-            </w:rPr>
-            <m:t>=d</m:t>
+            <m:t>Y=d</m:t>
           </m:r>
           <m:func>
             <m:funcPr>
@@ -4333,16 +4939,7 @@
               <w:sz w:val="24"/>
               <w:szCs w:val="24"/>
             </w:rPr>
-            <m:t>Z</m:t>
-          </m:r>
-          <m:r>
-            <w:rPr>
-              <w:rFonts w:ascii="Cambria Math" w:hAnsi="Cambria Math" w:cs="Arial"/>
-              <w:noProof/>
-              <w:sz w:val="24"/>
-              <w:szCs w:val="24"/>
-            </w:rPr>
-            <m:t>=d</m:t>
+            <m:t>Z=d</m:t>
           </m:r>
           <m:func>
             <m:funcPr>
@@ -4410,18 +5007,25 @@
           <w:sz w:val="24"/>
           <w:szCs w:val="24"/>
         </w:rPr>
-        <w:t>s created using a matplo</w:t>
-      </w:r>
-      <w:bookmarkStart w:id="0" w:name="_GoBack"/>
-      <w:bookmarkEnd w:id="0"/>
-      <w:r>
-        <w:rPr>
-          <w:rFonts w:ascii="Arial" w:hAnsi="Arial" w:cs="Arial"/>
-          <w:noProof/>
-          <w:sz w:val="24"/>
-          <w:szCs w:val="24"/>
-        </w:rPr>
-        <w:t>blib 3D scatter plot.  The code makes use of matplotlib animation to visualize the data in realtime.  An example of a point cloud can be seen in Figure 05.</w:t>
+        <w:t>s created using</w:t>
+      </w:r>
+      <w:r>
+        <w:rPr>
+          <w:rFonts w:ascii="Arial" w:hAnsi="Arial" w:cs="Arial"/>
+          <w:noProof/>
+          <w:sz w:val="24"/>
+          <w:szCs w:val="24"/>
+        </w:rPr>
+        <w:t xml:space="preserve"> a matploblib 3D scatter plot. </w:t>
+      </w:r>
+      <w:r>
+        <w:rPr>
+          <w:rFonts w:ascii="Arial" w:hAnsi="Arial" w:cs="Arial"/>
+          <w:noProof/>
+          <w:sz w:val="24"/>
+          <w:szCs w:val="24"/>
+        </w:rPr>
+        <w:t>The code makes use of matplotlib animation to visualize the data in realtime.  An example of a point cloud can be seen in Figure 05.</w:t>
       </w:r>
     </w:p>
     <w:p>
@@ -4466,28 +5070,34 @@
           <w:noProof/>
           <w:sz w:val="24"/>
           <w:szCs w:val="24"/>
-          <w:u w:val="single"/>
-        </w:rPr>
-      </w:pPr>
-    </w:p>
-    <w:p>
-      <w:pPr>
-        <w:spacing w:after="0" w:line="240" w:lineRule="auto"/>
-        <w:rPr>
-          <w:rFonts w:ascii="Arial" w:hAnsi="Arial" w:cs="Arial"/>
-          <w:noProof/>
-          <w:sz w:val="24"/>
-          <w:szCs w:val="24"/>
-        </w:rPr>
-      </w:pPr>
-      <w:r>
-        <w:rPr>
-          <w:rFonts w:ascii="Arial" w:hAnsi="Arial" w:cs="Arial"/>
-          <w:noProof/>
-          <w:sz w:val="24"/>
-          <w:szCs w:val="24"/>
-        </w:rPr>
-        <w:t>Using the circuit and software design presented in this report, we were able to create a simple ultrasonic range finder capable of mapping the area around it.  One such map is shown below in Figure 05.</w:t>
+        </w:rPr>
+      </w:pPr>
+      <w:r>
+        <w:rPr>
+          <w:rFonts w:ascii="Arial" w:hAnsi="Arial" w:cs="Arial"/>
+          <w:noProof/>
+          <w:sz w:val="24"/>
+          <w:szCs w:val="24"/>
+        </w:rPr>
+        <w:t xml:space="preserve">Using the circuit and software design presented in this report, we were able to create a simple ultrasonic range finder capable of mapping the area </w:t>
+      </w:r>
+      <w:r>
+        <w:rPr>
+          <w:rFonts w:ascii="Arial" w:hAnsi="Arial" w:cs="Arial"/>
+          <w:noProof/>
+          <w:sz w:val="24"/>
+          <w:szCs w:val="24"/>
+        </w:rPr>
+        <w:t xml:space="preserve">around it. </w:t>
+      </w:r>
+      <w:r>
+        <w:rPr>
+          <w:rFonts w:ascii="Arial" w:hAnsi="Arial" w:cs="Arial"/>
+          <w:noProof/>
+          <w:sz w:val="24"/>
+          <w:szCs w:val="24"/>
+        </w:rPr>
+        <w:t>One such map is shown below in Figure 05.</w:t>
       </w:r>
     </w:p>
     <w:p>
@@ -4593,7 +5203,25 @@
           <w:sz w:val="24"/>
           <w:szCs w:val="24"/>
         </w:rPr>
-        <w:t xml:space="preserve">With this sensor, we are able to achieve a range of at least 2 meters.  We are able to pick up objects beyond 2 meters, however, the amount of noise at that range makes getting a trustworthy reading quite difficult. </w:t>
+        <w:t xml:space="preserve">With this sensor, we are able to achieve a range </w:t>
+      </w:r>
+      <w:r>
+        <w:rPr>
+          <w:rFonts w:ascii="Arial" w:hAnsi="Arial" w:cs="Arial"/>
+          <w:noProof/>
+          <w:sz w:val="24"/>
+          <w:szCs w:val="24"/>
+        </w:rPr>
+        <w:t xml:space="preserve">of at least 2 meters. </w:t>
+      </w:r>
+      <w:r>
+        <w:rPr>
+          <w:rFonts w:ascii="Arial" w:hAnsi="Arial" w:cs="Arial"/>
+          <w:noProof/>
+          <w:sz w:val="24"/>
+          <w:szCs w:val="24"/>
+        </w:rPr>
+        <w:t xml:space="preserve">We are able to pick up objects beyond 2 meters, however, the amount of noise at that range makes getting a trustworthy reading quite difficult. </w:t>
       </w:r>
     </w:p>
     <w:sectPr>
@@ -5354,7 +5982,7 @@
 </file>
 
 <file path=customXml/itemProps1.xml><?xml version="1.0" encoding="utf-8"?>
-<ds:datastoreItem xmlns:ds="http://schemas.openxmlformats.org/officeDocument/2006/customXml" ds:itemID="{0CDBFA9F-7A10-41F7-B1AE-2EFD9F66FE44}">
+<ds:datastoreItem xmlns:ds="http://schemas.openxmlformats.org/officeDocument/2006/customXml" ds:itemID="{68C0E5A4-70F7-476D-94C2-55B8F4F5BAD2}">
   <ds:schemaRefs>
     <ds:schemaRef ds:uri="http://schemas.openxmlformats.org/officeDocument/2006/bibliography"/>
   </ds:schemaRefs>

</xml_diff>

<commit_message>
Added correct point cloud graph
</commit_message>
<xml_diff>
--- a/MiniProject3_Circuit.docx
+++ b/MiniProject3_Circuit.docx
@@ -56,18 +56,8 @@
           <w:sz w:val="24"/>
           <w:szCs w:val="24"/>
         </w:rPr>
-        <w:t xml:space="preserve">ENGR3199: </w:t>
-      </w:r>
-      <w:proofErr w:type="spellStart"/>
-      <w:r>
-        <w:rPr>
-          <w:rFonts w:ascii="Arial" w:hAnsi="Arial" w:cs="Arial"/>
-          <w:sz w:val="24"/>
-          <w:szCs w:val="24"/>
-        </w:rPr>
-        <w:t>Elecanisms</w:t>
-      </w:r>
-      <w:proofErr w:type="spellEnd"/>
+        <w:t>ENGR3199: Elecanisms</w:t>
+      </w:r>
     </w:p>
     <w:p>
       <w:pPr>
@@ -154,51 +144,7 @@
             <w:szCs w:val="24"/>
             <w:u w:val="single"/>
           </w:rPr>
-          <w:t xml:space="preserve">Asa and </w:t>
-        </w:r>
-        <w:proofErr w:type="spellStart"/>
-        <w:r>
-          <w:rPr>
-            <w:rFonts w:ascii="Arial" w:hAnsi="Arial" w:cs="Arial"/>
-            <w:color w:val="1155CC"/>
-            <w:sz w:val="24"/>
-            <w:szCs w:val="24"/>
-            <w:u w:val="single"/>
-          </w:rPr>
-          <w:t>Shivam’s</w:t>
-        </w:r>
-        <w:proofErr w:type="spellEnd"/>
-        <w:r>
-          <w:rPr>
-            <w:rFonts w:ascii="Arial" w:hAnsi="Arial" w:cs="Arial"/>
-            <w:color w:val="1155CC"/>
-            <w:sz w:val="24"/>
-            <w:szCs w:val="24"/>
-            <w:u w:val="single"/>
-          </w:rPr>
-          <w:t xml:space="preserve"> </w:t>
-        </w:r>
-        <w:proofErr w:type="spellStart"/>
-        <w:r>
-          <w:rPr>
-            <w:rFonts w:ascii="Arial" w:hAnsi="Arial" w:cs="Arial"/>
-            <w:color w:val="1155CC"/>
-            <w:sz w:val="24"/>
-            <w:szCs w:val="24"/>
-            <w:u w:val="single"/>
-          </w:rPr>
-          <w:t>Github</w:t>
-        </w:r>
-        <w:proofErr w:type="spellEnd"/>
-        <w:r>
-          <w:rPr>
-            <w:rFonts w:ascii="Arial" w:hAnsi="Arial" w:cs="Arial"/>
-            <w:color w:val="1155CC"/>
-            <w:sz w:val="24"/>
-            <w:szCs w:val="24"/>
-            <w:u w:val="single"/>
-          </w:rPr>
-          <w:t xml:space="preserve"> repository called MiniProject3_Ultrasonic</w:t>
+          <w:t>Asa and Shivam’s Github repository called MiniProject3_Ultrasonic</w:t>
         </w:r>
       </w:hyperlink>
       <w:r>
@@ -298,24 +244,71 @@
           <w:sz w:val="24"/>
           <w:szCs w:val="24"/>
         </w:rPr>
-        <w:t xml:space="preserve">In this lab, we constructed an ultrasonic ranging system using our 2 DOF mechanical pan-tilt system from Mini-project 2. We constructed an ultrasonic transducer PCB, designed an ultrasonic transmitter and receiver circuit, calibrated our system, and extended our PIC/Python software to map the distance to targets in the full field of view of our gimbal system. Our system has a maximum range of </w:t>
-      </w:r>
-      <w:r>
-        <w:rPr>
-          <w:rFonts w:ascii="Arial" w:hAnsi="Arial" w:cs="Arial"/>
-          <w:sz w:val="24"/>
-          <w:szCs w:val="24"/>
-        </w:rPr>
-        <w:t>2 meters</w:t>
-      </w:r>
-      <w:r>
-        <w:rPr>
-          <w:rFonts w:ascii="Arial" w:hAnsi="Arial" w:cs="Arial"/>
-          <w:sz w:val="24"/>
-          <w:szCs w:val="24"/>
-        </w:rPr>
-        <w:t xml:space="preserve"> with a resolution of </w:t>
-      </w:r>
+        <w:t xml:space="preserve">In this lab, we constructed an ultrasonic ranging system using our 2 DOF mechanical pan-tilt system from Mini-project 2. We constructed an ultrasonic transducer PCB, designed an ultrasonic transmitter and receiver circuit, calibrated our system, and extended our PIC/Python software to map the distance to targets in the full field of view of our gimbal system. Our system has a </w:t>
+      </w:r>
+      <w:r>
+        <w:rPr>
+          <w:rFonts w:ascii="Arial" w:hAnsi="Arial" w:cs="Arial"/>
+          <w:sz w:val="24"/>
+          <w:szCs w:val="24"/>
+        </w:rPr>
+        <w:t>usable</w:t>
+      </w:r>
+      <w:r>
+        <w:rPr>
+          <w:rFonts w:ascii="Arial" w:hAnsi="Arial" w:cs="Arial"/>
+          <w:sz w:val="24"/>
+          <w:szCs w:val="24"/>
+        </w:rPr>
+        <w:t xml:space="preserve"> range of</w:t>
+      </w:r>
+      <w:r>
+        <w:rPr>
+          <w:rFonts w:ascii="Arial" w:hAnsi="Arial" w:cs="Arial"/>
+          <w:sz w:val="24"/>
+          <w:szCs w:val="24"/>
+        </w:rPr>
+        <w:t xml:space="preserve"> 30 – 200 centi</w:t>
+      </w:r>
+      <w:r>
+        <w:rPr>
+          <w:rFonts w:ascii="Arial" w:hAnsi="Arial" w:cs="Arial"/>
+          <w:sz w:val="24"/>
+          <w:szCs w:val="24"/>
+        </w:rPr>
+        <w:t>meters</w:t>
+      </w:r>
+      <w:r>
+        <w:rPr>
+          <w:rFonts w:ascii="Arial" w:hAnsi="Arial" w:cs="Arial"/>
+          <w:sz w:val="24"/>
+          <w:szCs w:val="24"/>
+        </w:rPr>
+        <w:t>.  Objects nearer than 30cm are too close to differentiate between and objects farther than 2m are too far to get a clean reading.</w:t>
+      </w:r>
+      <w:bookmarkStart w:id="0" w:name="_GoBack"/>
+      <w:bookmarkEnd w:id="0"/>
+    </w:p>
+    <w:p>
+      <w:pPr>
+        <w:spacing w:after="0" w:line="240" w:lineRule="auto"/>
+        <w:rPr>
+          <w:rFonts w:ascii="Arial" w:hAnsi="Arial" w:cs="Arial"/>
+          <w:sz w:val="24"/>
+          <w:szCs w:val="24"/>
+        </w:rPr>
+      </w:pPr>
+    </w:p>
+    <w:p>
+      <w:pPr>
+        <w:spacing w:after="0" w:line="240" w:lineRule="auto"/>
+        <w:jc w:val="center"/>
+        <w:rPr>
+          <w:rFonts w:ascii="Arial" w:hAnsi="Arial" w:cs="Arial"/>
+          <w:sz w:val="24"/>
+          <w:szCs w:val="24"/>
+        </w:rPr>
+      </w:pPr>
       <w:r>
         <w:rPr>
           <w:rFonts w:ascii="Arial" w:hAnsi="Arial" w:cs="Arial"/>
@@ -323,26 +316,8 @@
           <w:sz w:val="24"/>
           <w:szCs w:val="24"/>
         </w:rPr>
-        <w:t>RESOLUTION</w:t>
-      </w:r>
-      <w:r>
-        <w:rPr>
-          <w:rFonts w:ascii="Arial" w:hAnsi="Arial" w:cs="Arial"/>
-          <w:sz w:val="24"/>
-          <w:szCs w:val="24"/>
-        </w:rPr>
-        <w:t xml:space="preserve">. </w:t>
-      </w:r>
-    </w:p>
-    <w:p>
-      <w:pPr>
-        <w:spacing w:after="0" w:line="240" w:lineRule="auto"/>
-        <w:rPr>
-          <w:rFonts w:ascii="Arial" w:hAnsi="Arial" w:cs="Arial"/>
-          <w:sz w:val="24"/>
-          <w:szCs w:val="24"/>
-        </w:rPr>
-      </w:pPr>
+        <w:t>INSERT PIC OF FINAL SYSTEM</w:t>
+      </w:r>
     </w:p>
     <w:p>
       <w:pPr>
@@ -357,26 +332,6 @@
       <w:r>
         <w:rPr>
           <w:rFonts w:ascii="Arial" w:hAnsi="Arial" w:cs="Arial"/>
-          <w:b/>
-          <w:sz w:val="24"/>
-          <w:szCs w:val="24"/>
-        </w:rPr>
-        <w:t>INSERT PIC OF FINAL SYSTEM</w:t>
-      </w:r>
-    </w:p>
-    <w:p>
-      <w:pPr>
-        <w:spacing w:after="0" w:line="240" w:lineRule="auto"/>
-        <w:jc w:val="center"/>
-        <w:rPr>
-          <w:rFonts w:ascii="Arial" w:hAnsi="Arial" w:cs="Arial"/>
-          <w:sz w:val="24"/>
-          <w:szCs w:val="24"/>
-        </w:rPr>
-      </w:pPr>
-      <w:r>
-        <w:rPr>
-          <w:rFonts w:ascii="Arial" w:hAnsi="Arial" w:cs="Arial"/>
           <w:sz w:val="24"/>
           <w:szCs w:val="24"/>
         </w:rPr>
@@ -396,25 +351,7 @@
           <w:sz w:val="24"/>
           <w:szCs w:val="24"/>
         </w:rPr>
-        <w:t xml:space="preserve">: Fully assembled ultrasonic system with </w:t>
-      </w:r>
-      <w:proofErr w:type="spellStart"/>
-      <w:r>
-        <w:rPr>
-          <w:rFonts w:ascii="Arial" w:hAnsi="Arial" w:cs="Arial"/>
-          <w:sz w:val="24"/>
-          <w:szCs w:val="24"/>
-        </w:rPr>
-        <w:t>Elecanisms</w:t>
-      </w:r>
-      <w:proofErr w:type="spellEnd"/>
-      <w:r>
-        <w:rPr>
-          <w:rFonts w:ascii="Arial" w:hAnsi="Arial" w:cs="Arial"/>
-          <w:sz w:val="24"/>
-          <w:szCs w:val="24"/>
-        </w:rPr>
-        <w:t xml:space="preserve"> board</w:t>
+        <w:t>: Fully assembled ultrasonic system with Elecanisms board</w:t>
       </w:r>
     </w:p>
     <w:p>
@@ -461,25 +398,7 @@
           <w:sz w:val="24"/>
           <w:szCs w:val="24"/>
         </w:rPr>
-        <w:t xml:space="preserve">We soldered two </w:t>
-      </w:r>
-      <w:proofErr w:type="spellStart"/>
-      <w:r>
-        <w:rPr>
-          <w:rFonts w:ascii="Arial" w:hAnsi="Arial" w:cs="Arial"/>
-          <w:sz w:val="24"/>
-          <w:szCs w:val="24"/>
-        </w:rPr>
-        <w:t>Prowave</w:t>
-      </w:r>
-      <w:proofErr w:type="spellEnd"/>
-      <w:r>
-        <w:rPr>
-          <w:rFonts w:ascii="Arial" w:hAnsi="Arial" w:cs="Arial"/>
-          <w:sz w:val="24"/>
-          <w:szCs w:val="24"/>
-        </w:rPr>
-        <w:t xml:space="preserve"> 400SR160 ultrasonic transducers to a PCB and mounted</w:t>
+        <w:t>We soldered two Prowave 400SR160 ultrasonic transducers to a PCB and mounted</w:t>
       </w:r>
       <w:r>
         <w:rPr>
@@ -548,23 +467,6 @@
           <w:szCs w:val="24"/>
         </w:rPr>
         <w:t>50%</w:t>
-      </w:r>
-      <w:r>
-        <w:rPr>
-          <w:rFonts w:ascii="Arial" w:hAnsi="Arial" w:cs="Arial"/>
-          <w:sz w:val="24"/>
-          <w:szCs w:val="24"/>
-        </w:rPr>
-        <w:t xml:space="preserve"> and a period of </w:t>
-      </w:r>
-      <w:r>
-        <w:rPr>
-          <w:rFonts w:ascii="Arial" w:hAnsi="Arial" w:cs="Arial"/>
-          <w:b/>
-          <w:sz w:val="24"/>
-          <w:szCs w:val="24"/>
-        </w:rPr>
-        <w:t>PERIOD</w:t>
       </w:r>
       <w:r>
         <w:rPr>
@@ -1988,18 +1890,8 @@
           <w:sz w:val="24"/>
           <w:szCs w:val="24"/>
         </w:rPr>
-        <w:t xml:space="preserve">Where the gain is given </w:t>
-      </w:r>
-      <w:proofErr w:type="gramStart"/>
-      <w:r>
-        <w:rPr>
-          <w:rFonts w:ascii="Arial" w:eastAsiaTheme="minorEastAsia" w:hAnsi="Arial" w:cs="Arial"/>
-          <w:sz w:val="24"/>
-          <w:szCs w:val="24"/>
-        </w:rPr>
-        <w:t xml:space="preserve">by </w:t>
-      </w:r>
-      <w:proofErr w:type="gramEnd"/>
+        <w:t xml:space="preserve">Where the gain is given by </w:t>
+      </w:r>
       <m:oMath>
         <m:f>
           <m:fPr>
@@ -2394,7 +2286,6 @@
         </w:rPr>
         <w:t xml:space="preserve">We </w:t>
       </w:r>
-      <w:proofErr w:type="gramStart"/>
       <w:r>
         <w:rPr>
           <w:rFonts w:ascii="Arial" w:eastAsiaTheme="minorEastAsia" w:hAnsi="Arial" w:cs="Arial"/>
@@ -2411,7 +2302,6 @@
         </w:rPr>
         <w:t xml:space="preserve"> </w:t>
       </w:r>
-      <w:proofErr w:type="gramEnd"/>
       <m:oMath>
         <m:sSub>
           <m:sSubPr>
@@ -3062,18 +2952,8 @@
           <w:szCs w:val="24"/>
         </w:rPr>
         <w:lastRenderedPageBreak/>
-        <w:t xml:space="preserve">At each stage our gain </w:t>
-      </w:r>
-      <w:proofErr w:type="gramStart"/>
-      <w:r>
-        <w:rPr>
-          <w:rFonts w:ascii="Arial" w:eastAsiaTheme="minorEastAsia" w:hAnsi="Arial" w:cs="Arial"/>
-          <w:sz w:val="24"/>
-          <w:szCs w:val="24"/>
-        </w:rPr>
-        <w:t xml:space="preserve">was </w:t>
-      </w:r>
-      <w:proofErr w:type="gramEnd"/>
+        <w:t xml:space="preserve">At each stage our gain was </w:t>
+      </w:r>
       <m:oMath>
         <m:f>
           <m:fPr>
@@ -3469,25 +3349,7 @@
           <w:sz w:val="24"/>
           <w:szCs w:val="24"/>
         </w:rPr>
-        <w:t xml:space="preserve">We implemented our design on the </w:t>
-      </w:r>
-      <w:proofErr w:type="spellStart"/>
-      <w:r>
-        <w:rPr>
-          <w:rFonts w:ascii="Arial" w:hAnsi="Arial" w:cs="Arial"/>
-          <w:sz w:val="24"/>
-          <w:szCs w:val="24"/>
-        </w:rPr>
-        <w:t>protoshield</w:t>
-      </w:r>
-      <w:proofErr w:type="spellEnd"/>
-      <w:r>
-        <w:rPr>
-          <w:rFonts w:ascii="Arial" w:hAnsi="Arial" w:cs="Arial"/>
-          <w:sz w:val="24"/>
-          <w:szCs w:val="24"/>
-        </w:rPr>
-        <w:t xml:space="preserve"> from Mini-project 2 with a combination of through-hole components and surface-mount (SMT) components as seen in Figure </w:t>
+        <w:t xml:space="preserve">We implemented our design on the protoshield from Mini-project 2 with a combination of through-hole components and surface-mount (SMT) components as seen in Figure </w:t>
       </w:r>
       <w:r>
         <w:rPr>
@@ -3568,36 +3430,8 @@
           <w:sz w:val="24"/>
           <w:szCs w:val="24"/>
         </w:rPr>
-        <w:t xml:space="preserve">: Implementation of ultrasonic circuitry on </w:t>
-      </w:r>
-      <w:proofErr w:type="spellStart"/>
-      <w:r>
-        <w:rPr>
-          <w:rFonts w:ascii="Arial" w:hAnsi="Arial" w:cs="Arial"/>
-          <w:sz w:val="24"/>
-          <w:szCs w:val="24"/>
-        </w:rPr>
-        <w:t>Elecanisms</w:t>
-      </w:r>
-      <w:proofErr w:type="spellEnd"/>
-      <w:r>
-        <w:rPr>
-          <w:rFonts w:ascii="Arial" w:hAnsi="Arial" w:cs="Arial"/>
-          <w:sz w:val="24"/>
-          <w:szCs w:val="24"/>
-        </w:rPr>
-        <w:t xml:space="preserve"> </w:t>
-      </w:r>
-      <w:proofErr w:type="spellStart"/>
-      <w:r>
-        <w:rPr>
-          <w:rFonts w:ascii="Arial" w:hAnsi="Arial" w:cs="Arial"/>
-          <w:sz w:val="24"/>
-          <w:szCs w:val="24"/>
-        </w:rPr>
-        <w:t>protoboard</w:t>
-      </w:r>
-      <w:proofErr w:type="spellEnd"/>
+        <w:t>: Implementation of ultrasonic circuitry on Elecanisms protoboard</w:t>
+      </w:r>
     </w:p>
     <w:p>
       <w:pPr>
@@ -5102,14 +4936,17 @@
       </w:pPr>
       <w:r>
         <w:rPr>
-          <w:noProof/>
+          <w:rFonts w:ascii="Arial" w:hAnsi="Arial" w:cs="Arial"/>
+          <w:noProof/>
+          <w:sz w:val="24"/>
+          <w:szCs w:val="24"/>
         </w:rPr>
         <w:lastRenderedPageBreak/>
         <w:drawing>
-          <wp:inline distT="0" distB="0" distL="0" distR="0" wp14:anchorId="3A346F4F" wp14:editId="089F08A3">
-            <wp:extent cx="3543300" cy="2775824"/>
-            <wp:effectExtent l="0" t="0" r="0" b="5715"/>
-            <wp:docPr id="4" name="Picture 4"/>
+          <wp:inline distT="0" distB="0" distL="0" distR="0">
+            <wp:extent cx="5943600" cy="3570132"/>
+            <wp:effectExtent l="0" t="0" r="0" b="0"/>
+            <wp:docPr id="5" name="Picture 5" descr="C:\Users\aerdheim\Documents\ClassWork\Elecanisms\MiniProject3_Ultrasonic\point_cloud.png"/>
             <wp:cNvGraphicFramePr>
               <a:graphicFrameLocks xmlns:a="http://schemas.openxmlformats.org/drawingml/2006/main" noChangeAspect="1"/>
             </wp:cNvGraphicFramePr>
@@ -5117,23 +4954,36 @@
               <a:graphicData uri="http://schemas.openxmlformats.org/drawingml/2006/picture">
                 <pic:pic xmlns:pic="http://schemas.openxmlformats.org/drawingml/2006/picture">
                   <pic:nvPicPr>
-                    <pic:cNvPr id="0" name=""/>
-                    <pic:cNvPicPr/>
+                    <pic:cNvPr id="0" name="Picture 1" descr="C:\Users\aerdheim\Documents\ClassWork\Elecanisms\MiniProject3_Ultrasonic\point_cloud.png"/>
+                    <pic:cNvPicPr>
+                      <a:picLocks noChangeAspect="1" noChangeArrowheads="1"/>
+                    </pic:cNvPicPr>
                   </pic:nvPicPr>
                   <pic:blipFill>
-                    <a:blip r:embed="rId10"/>
+                    <a:blip r:embed="rId10">
+                      <a:extLst>
+                        <a:ext uri="{28A0092B-C50C-407E-A947-70E740481C1C}">
+                          <a14:useLocalDpi xmlns:a14="http://schemas.microsoft.com/office/drawing/2010/main" val="0"/>
+                        </a:ext>
+                      </a:extLst>
+                    </a:blip>
+                    <a:srcRect/>
                     <a:stretch>
                       <a:fillRect/>
                     </a:stretch>
                   </pic:blipFill>
-                  <pic:spPr>
+                  <pic:spPr bwMode="auto">
                     <a:xfrm>
                       <a:off x="0" y="0"/>
-                      <a:ext cx="3543300" cy="2775824"/>
+                      <a:ext cx="5943600" cy="3570132"/>
                     </a:xfrm>
                     <a:prstGeom prst="rect">
                       <a:avLst/>
                     </a:prstGeom>
+                    <a:noFill/>
+                    <a:ln>
+                      <a:noFill/>
+                    </a:ln>
                   </pic:spPr>
                 </pic:pic>
               </a:graphicData>
@@ -5160,7 +5010,16 @@
           <w:sz w:val="24"/>
           <w:szCs w:val="24"/>
         </w:rPr>
-        <w:t>Figure 05: 3D point cloud of data generated by the ultrasonic range finder.  This test was run with a wall on one side and an open room on the other.</w:t>
+        <w:t xml:space="preserve">Figure 05: 3D point cloud of data generated by the ultrasonic range finder.  This test was run </w:t>
+      </w:r>
+      <w:r>
+        <w:rPr>
+          <w:rFonts w:ascii="Arial" w:hAnsi="Arial" w:cs="Arial"/>
+          <w:noProof/>
+          <w:sz w:val="24"/>
+          <w:szCs w:val="24"/>
+        </w:rPr>
+        <w:t>with the sensor sitting on a table in the middle of AC 308.  The two objects near the sensor are a laptop screen and a chair.</w:t>
       </w:r>
     </w:p>
     <w:p>
@@ -5201,18 +5060,7 @@
           <w:sz w:val="24"/>
           <w:szCs w:val="24"/>
         </w:rPr>
-        <w:t>of at least</w:t>
-      </w:r>
-      <w:bookmarkStart w:id="0" w:name="_GoBack"/>
-      <w:bookmarkEnd w:id="0"/>
-      <w:r>
-        <w:rPr>
-          <w:rFonts w:ascii="Arial" w:hAnsi="Arial" w:cs="Arial"/>
-          <w:noProof/>
-          <w:sz w:val="24"/>
-          <w:szCs w:val="24"/>
-        </w:rPr>
-        <w:t xml:space="preserve"> 2 meters. </w:t>
+        <w:t xml:space="preserve">of at least 2 meters. </w:t>
       </w:r>
       <w:r>
         <w:rPr>
@@ -5982,7 +5830,7 @@
 </file>
 
 <file path=customXml/itemProps1.xml><?xml version="1.0" encoding="utf-8"?>
-<ds:datastoreItem xmlns:ds="http://schemas.openxmlformats.org/officeDocument/2006/customXml" ds:itemID="{88D7FE70-6207-4182-A389-11143A97A1EF}">
+<ds:datastoreItem xmlns:ds="http://schemas.openxmlformats.org/officeDocument/2006/customXml" ds:itemID="{F68B1FD4-A1D6-4AA9-83C1-DC8A8F973348}">
   <ds:schemaRefs>
     <ds:schemaRef ds:uri="http://schemas.openxmlformats.org/officeDocument/2006/bibliography"/>
   </ds:schemaRefs>

</xml_diff>